<commit_message>
Fix command importing paths
</commit_message>
<xml_diff>
--- a/Tutorial.docx
+++ b/Tutorial.docx
@@ -293,15 +293,7 @@
     </w:p>
     <w:p>
       <w:r>
-        <w:t xml:space="preserve">I generally like to get some workable skeleton on an application before diving into the actual features. For this example, I’m going to start a new project by creating a new folder and then </w:t>
-      </w:r>
-      <w:proofErr w:type="gramStart"/>
-      <w:r>
-        <w:t>navigating to</w:t>
-      </w:r>
-      <w:proofErr w:type="gramEnd"/>
-      <w:r>
-        <w:t xml:space="preserve"> it. Once I’m there, I’ll run </w:t>
+        <w:t xml:space="preserve">I generally like to get some workable skeleton on an application before diving into the actual features. For this example, I’m going to start a new project by creating a new folder and then navigating to it. Once I’m there, I’ll run </w:t>
       </w:r>
       <w:r>
         <w:rPr>
@@ -311,15 +303,7 @@
         <w:t>npm init</w:t>
       </w:r>
       <w:r>
-        <w:t xml:space="preserve"> to create a package file with which we can build everything else </w:t>
-      </w:r>
-      <w:proofErr w:type="gramStart"/>
-      <w:r>
-        <w:t>off of</w:t>
-      </w:r>
-      <w:proofErr w:type="gramEnd"/>
-      <w:r>
-        <w:t xml:space="preserve">. </w:t>
+        <w:t xml:space="preserve"> to create a package file with which we can build everything else off of. </w:t>
       </w:r>
       <w:r>
         <w:t xml:space="preserve">The defaults are fine, but if you want, you can add better information for the file. </w:t>
@@ -369,15 +353,7 @@
     </w:p>
     <w:p>
       <w:r>
-        <w:t xml:space="preserve">Once the project has </w:t>
-      </w:r>
-      <w:proofErr w:type="gramStart"/>
-      <w:r>
-        <w:t>been started</w:t>
-      </w:r>
-      <w:proofErr w:type="gramEnd"/>
-      <w:r>
-        <w:t xml:space="preserve">, we should create a .env file. With this, I generally run it with a package called dotenv. You can install an extra package to your directory with </w:t>
+        <w:t xml:space="preserve">Once the project has been started, we should create a .env file. With this, I generally run it with a package called dotenv. You can install an extra package to your directory with </w:t>
       </w:r>
       <w:r>
         <w:rPr>
@@ -589,23 +565,7 @@
     </w:p>
     <w:p>
       <w:r>
-        <w:t xml:space="preserve">If you go onto Github and look at the project’s files, you should notice something strange. The node_modules folder and the .env files are missing! This is due to </w:t>
-      </w:r>
-      <w:proofErr w:type="gramStart"/>
-      <w:r>
-        <w:t>the .gitignore</w:t>
-      </w:r>
-      <w:proofErr w:type="gramEnd"/>
-      <w:r>
-        <w:t xml:space="preserve"> file, which specifies file strings and names which should not be published to Github. This means that while we’re developing, we can “safely” store our API keys and whatnot in the .env file and trust they won’t get leaked. We should, however, write in our documentation for others to </w:t>
-      </w:r>
-      <w:proofErr w:type="gramStart"/>
-      <w:r>
-        <w:t>use,</w:t>
-      </w:r>
-      <w:proofErr w:type="gramEnd"/>
-      <w:r>
-        <w:t xml:space="preserve"> exactly how to generate the .env file so that our program can properly function. </w:t>
+        <w:t xml:space="preserve">If you go onto Github and look at the project’s files, you should notice something strange. The node_modules folder and the .env files are missing! This is due to the .gitignore file, which specifies file strings and names which should not be published to Github. This means that while we’re developing, we can “safely” store our API keys and whatnot in the .env file and trust they won’t get leaked. We should, however, write in our documentation for others to use, exactly how to generate the .env file so that our program can properly function. </w:t>
       </w:r>
     </w:p>
     <w:p>
@@ -681,15 +641,7 @@
     </w:p>
     <w:p>
       <w:r>
-        <w:t xml:space="preserve">You should then go to your .env file in your project folder and add a new line starting with DISCORDBOTTOKEN= and then </w:t>
-      </w:r>
-      <w:proofErr w:type="gramStart"/>
-      <w:r>
-        <w:t>in parenthesis, put</w:t>
-      </w:r>
-      <w:proofErr w:type="gramEnd"/>
-      <w:r>
-        <w:t xml:space="preserve"> your token. It should look like this:</w:t>
+        <w:t>You should then go to your .env file in your project folder and add a new line starting with DISCORDBOTTOKEN= and then in parenthesis, put your token. It should look like this:</w:t>
       </w:r>
     </w:p>
     <w:p>
@@ -751,15 +703,7 @@
     </w:p>
     <w:p>
       <w:r>
-        <w:t xml:space="preserve">Before leaving, make sure you check out the Privileged Gateway Intents and check off Server Members Intent and Message Content intent. They’ll both be important for this </w:t>
-      </w:r>
-      <w:proofErr w:type="gramStart"/>
-      <w:r>
-        <w:t>particular application</w:t>
-      </w:r>
-      <w:proofErr w:type="gramEnd"/>
-      <w:r>
-        <w:t xml:space="preserve">. Save changes at the bottom once you’re finished. </w:t>
+        <w:t xml:space="preserve">Before leaving, make sure you check out the Privileged Gateway Intents and check off Server Members Intent and Message Content intent. They’ll both be important for this particular application. Save changes at the bottom once you’re finished. </w:t>
       </w:r>
     </w:p>
     <w:p>
@@ -803,15 +747,7 @@
     </w:p>
     <w:p>
       <w:r>
-        <w:t xml:space="preserve">Once it’s installed, create an index.js file, which is where the package.json file expects our entry point to be, unless you </w:t>
-      </w:r>
-      <w:proofErr w:type="gramStart"/>
-      <w:r>
-        <w:t>changed</w:t>
-      </w:r>
-      <w:proofErr w:type="gramEnd"/>
-      <w:r>
-        <w:t xml:space="preserve"> it. In that index.js file, we want to add a few things. First, we need to import a few libraries we’re going to be using. We can import them by declaring a variable and then assigning them to a required library.  </w:t>
+        <w:t xml:space="preserve">Once it’s installed, create an index.js file, which is where the package.json file expects our entry point to be, unless you changed it. In that index.js file, we want to add a few things. First, we need to import a few libraries we’re going to be using. We can import them by declaring a variable and then assigning them to a required library.  </w:t>
       </w:r>
     </w:p>
     <w:p>
@@ -887,15 +823,7 @@
     </w:p>
     <w:p>
       <w:r>
-        <w:t xml:space="preserve">Next, just to get something working, you want to put this line always at the bottom of your code, with DISCORDBOTTOKEN being whatever variable you choose in your .env file. Your code should </w:t>
-      </w:r>
-      <w:proofErr w:type="gramStart"/>
-      <w:r>
-        <w:t>look something</w:t>
-      </w:r>
-      <w:proofErr w:type="gramEnd"/>
-      <w:r>
-        <w:t xml:space="preserve"> like this:</w:t>
+        <w:t>Next, just to get something working, you want to put this line always at the bottom of your code, with DISCORDBOTTOKEN being whatever variable you choose in your .env file. Your code should look something like this:</w:t>
       </w:r>
     </w:p>
     <w:p>
@@ -945,23 +873,7 @@
         <w:t xml:space="preserve">Next, you probably want to create some kind of status or message for when the bot has successfully logged in. This is useful if you want to delay a function until resources are available. </w:t>
       </w:r>
       <w:r>
-        <w:t xml:space="preserve">The Discord client object uses events as </w:t>
-      </w:r>
-      <w:proofErr w:type="gramStart"/>
-      <w:r>
-        <w:t>callbacks,</w:t>
-      </w:r>
-      <w:proofErr w:type="gramEnd"/>
-      <w:r>
-        <w:t xml:space="preserve"> whereby certain things will “emit” a callback which we can register to. This is done by using </w:t>
-      </w:r>
-      <w:proofErr w:type="gramStart"/>
-      <w:r>
-        <w:t>the .on</w:t>
-      </w:r>
-      <w:proofErr w:type="gramEnd"/>
-      <w:r>
-        <w:t xml:space="preserve"> function, which takes a string name for the event and a callback function. We can write one for the “</w:t>
+        <w:t>The Discord client object uses events as callbacks, whereby certain things will “emit” a callback which we can register to. This is done by using the .on function, which takes a string name for the event and a callback function. We can write one for the “</w:t>
       </w:r>
       <w:r>
         <w:t>clientR</w:t>
@@ -978,23 +890,13 @@
           <w:bCs/>
         </w:rPr>
       </w:pPr>
-      <w:proofErr w:type="gramStart"/>
-      <w:r>
-        <w:rPr>
-          <w:rFonts w:ascii="Arial" w:hAnsi="Arial" w:cs="Arial"/>
-          <w:b/>
-          <w:bCs/>
-        </w:rPr>
-        <w:t>client.on</w:t>
-      </w:r>
-      <w:proofErr w:type="gramEnd"/>
-      <w:r>
-        <w:rPr>
-          <w:rFonts w:ascii="Arial" w:hAnsi="Arial" w:cs="Arial"/>
-          <w:b/>
-          <w:bCs/>
-        </w:rPr>
-        <w:t>(“</w:t>
+      <w:r>
+        <w:rPr>
+          <w:rFonts w:ascii="Arial" w:hAnsi="Arial" w:cs="Arial"/>
+          <w:b/>
+          <w:bCs/>
+        </w:rPr>
+        <w:t>client.on(“</w:t>
       </w:r>
       <w:r>
         <w:rPr>
@@ -1040,41 +942,13 @@
           <w:bCs/>
         </w:rPr>
       </w:pPr>
-      <w:proofErr w:type="gramStart"/>
-      <w:r>
-        <w:rPr>
-          <w:rFonts w:ascii="Arial" w:hAnsi="Arial" w:cs="Arial"/>
-          <w:b/>
-          <w:bCs/>
-        </w:rPr>
-        <w:t>console.log(</w:t>
-      </w:r>
-      <w:proofErr w:type="gramEnd"/>
-      <w:r>
-        <w:rPr>
-          <w:rFonts w:ascii="Arial" w:hAnsi="Arial" w:cs="Arial"/>
-          <w:b/>
-          <w:bCs/>
-        </w:rPr>
-        <w:t>`Logged in as ${client.user.tag</w:t>
-      </w:r>
-      <w:proofErr w:type="gramStart"/>
-      <w:r>
-        <w:rPr>
-          <w:rFonts w:ascii="Arial" w:hAnsi="Arial" w:cs="Arial"/>
-          <w:b/>
-          <w:bCs/>
-        </w:rPr>
-        <w:t>}!`</w:t>
-      </w:r>
-      <w:proofErr w:type="gramEnd"/>
-      <w:r>
-        <w:rPr>
-          <w:rFonts w:ascii="Arial" w:hAnsi="Arial" w:cs="Arial"/>
-          <w:b/>
-          <w:bCs/>
-        </w:rPr>
-        <w:t>)</w:t>
+      <w:r>
+        <w:rPr>
+          <w:rFonts w:ascii="Arial" w:hAnsi="Arial" w:cs="Arial"/>
+          <w:b/>
+          <w:bCs/>
+        </w:rPr>
+        <w:t>console.log(`Logged in as ${client.user.tag}!`)</w:t>
       </w:r>
       <w:r>
         <w:rPr>
@@ -1160,15 +1034,7 @@
       </w:r>
       <w:r>
         <w:br/>
-        <w:t xml:space="preserve">Obviously, it doesn’t do much yet, but it is technically </w:t>
-      </w:r>
-      <w:proofErr w:type="gramStart"/>
-      <w:r>
-        <w:t>alive</w:t>
-      </w:r>
-      <w:proofErr w:type="gramEnd"/>
-      <w:r>
-        <w:t xml:space="preserve"> and you could add it to your server at this point! You can do so on the Installation tab on the Discord Developer portal. </w:t>
+        <w:t xml:space="preserve">Obviously, it doesn’t do much yet, but it is technically alive and you could add it to your server at this point! You can do so on the Installation tab on the Discord Developer portal. </w:t>
       </w:r>
       <w:r>
         <w:t xml:space="preserve">On this page, uncheck User install under Installation Contexts, and then scroll to the bottom and add “bot” to the scopes. You should also give it the Manage Messages permission. </w:t>
@@ -1236,15 +1102,7 @@
     </w:p>
     <w:p>
       <w:r>
-        <w:t xml:space="preserve">Now you’ve done a reasonable amount of coding, you should commit </w:t>
-      </w:r>
-      <w:proofErr w:type="gramStart"/>
-      <w:r>
-        <w:t>all of</w:t>
-      </w:r>
-      <w:proofErr w:type="gramEnd"/>
-      <w:r>
-        <w:t xml:space="preserve"> the changed files in Github along with a comment. The Summary is a “title” of sorts, while a more verbose description is offered if someone were to click into a particular commit you do. Once you’re satisfied with what to write there, click </w:t>
+        <w:t xml:space="preserve">Now you’ve done a reasonable amount of coding, you should commit all of the changed files in Github along with a comment. The Summary is a “title” of sorts, while a more verbose description is offered if someone were to click into a particular commit you do. Once you’re satisfied with what to write there, click </w:t>
       </w:r>
       <w:r>
         <w:rPr>
@@ -1306,31 +1164,7 @@
     </w:p>
     <w:p>
       <w:r>
-        <w:t xml:space="preserve">Next up, we want to start looking at reading some messages that are sent </w:t>
-      </w:r>
-      <w:proofErr w:type="gramStart"/>
-      <w:r>
-        <w:t>in</w:t>
-      </w:r>
-      <w:proofErr w:type="gramEnd"/>
-      <w:r>
-        <w:t xml:space="preserve"> our test server so we can understand what to do with them. Create a new channel that your bot can see </w:t>
-      </w:r>
-      <w:proofErr w:type="gramStart"/>
-      <w:r>
-        <w:t>in</w:t>
-      </w:r>
-      <w:proofErr w:type="gramEnd"/>
-      <w:r>
-        <w:t xml:space="preserve"> the server and copy </w:t>
-      </w:r>
-      <w:proofErr w:type="gramStart"/>
-      <w:r>
-        <w:t>it’s</w:t>
-      </w:r>
-      <w:proofErr w:type="gramEnd"/>
-      <w:r>
-        <w:t xml:space="preserve"> ID. In my case, my channel’s ID is </w:t>
+        <w:t xml:space="preserve">Next up, we want to start looking at reading some messages that are sent in our test server so we can understand what to do with them. Create a new channel that your bot can see in the server and copy it’s ID. In my case, my channel’s ID is </w:t>
       </w:r>
       <w:r>
         <w:t>1445653355476291646</w:t>
@@ -1344,27 +1178,18 @@
     </w:p>
     <w:p>
       <w:r>
-        <w:t xml:space="preserve">In the code after the clientReady event, add another one for the messageCreate function. This event </w:t>
-      </w:r>
-      <w:proofErr w:type="gramStart"/>
-      <w:r>
-        <w:t>is given</w:t>
-      </w:r>
-      <w:proofErr w:type="gramEnd"/>
-      <w:r>
-        <w:t xml:space="preserve"> an object which we should call msg like below:</w:t>
-      </w:r>
-    </w:p>
-    <w:p>
-      <w:pPr>
-        <w:rPr>
-          <w:rFonts w:ascii="Arial" w:hAnsi="Arial" w:cs="Arial"/>
-          <w:b/>
-          <w:bCs/>
-        </w:rPr>
-      </w:pPr>
-      <w:proofErr w:type="spellStart"/>
-      <w:proofErr w:type="gramStart"/>
+        <w:t>In the code after the clientReady event, add another one for the messageCreate function. This event is given an object which we should call msg like below:</w:t>
+      </w:r>
+    </w:p>
+    <w:p>
+      <w:pPr>
+        <w:rPr>
+          <w:rFonts w:ascii="Arial" w:hAnsi="Arial" w:cs="Arial"/>
+          <w:b/>
+          <w:bCs/>
+        </w:rPr>
+      </w:pPr>
+      <w:proofErr w:type="spellStart"/>
       <w:r>
         <w:rPr>
           <w:rFonts w:ascii="Arial" w:hAnsi="Arial" w:cs="Arial"/>
@@ -1374,7 +1199,6 @@
         <w:t>client.on</w:t>
       </w:r>
       <w:proofErr w:type="spellEnd"/>
-      <w:proofErr w:type="gramEnd"/>
       <w:r>
         <w:rPr>
           <w:rFonts w:ascii="Arial" w:hAnsi="Arial" w:cs="Arial"/>
@@ -1431,50 +1255,24 @@
     </w:p>
     <w:p>
       <w:r>
-        <w:t xml:space="preserve">You may be thinking, “but this will happen with every message!” and that’s entirely correct. Any message the bot sees will trigger this event. </w:t>
-      </w:r>
-      <w:proofErr w:type="gramStart"/>
-      <w:r>
-        <w:t>So</w:t>
-      </w:r>
-      <w:proofErr w:type="gramEnd"/>
-      <w:r>
-        <w:t xml:space="preserve"> we should carefully filter down what we even care about to begin with. Discord message objects have many properties, but the one we currently care about is the channel property, which is itself a reference to an object that has an ID. We can then check every single message and see if </w:t>
-      </w:r>
-      <w:proofErr w:type="gramStart"/>
-      <w:r>
-        <w:t>it’s</w:t>
-      </w:r>
-      <w:proofErr w:type="gramEnd"/>
-      <w:r>
-        <w:t xml:space="preserve"> channel id matches our id. If it does, console log it. If not, discard. </w:t>
-      </w:r>
-    </w:p>
-    <w:p>
-      <w:pPr>
-        <w:rPr>
-          <w:rFonts w:ascii="Arial" w:hAnsi="Arial" w:cs="Arial"/>
-          <w:b/>
-          <w:bCs/>
-        </w:rPr>
-      </w:pPr>
-      <w:proofErr w:type="gramStart"/>
-      <w:r>
-        <w:rPr>
-          <w:rFonts w:ascii="Arial" w:hAnsi="Arial" w:cs="Arial"/>
-          <w:b/>
-          <w:bCs/>
-        </w:rPr>
-        <w:t>client.on</w:t>
-      </w:r>
-      <w:proofErr w:type="gramEnd"/>
-      <w:r>
-        <w:rPr>
-          <w:rFonts w:ascii="Arial" w:hAnsi="Arial" w:cs="Arial"/>
-          <w:b/>
-          <w:bCs/>
-        </w:rPr>
-        <w:t>(“messageCreate”, async (msg) =&gt; {</w:t>
+        <w:t xml:space="preserve">You may be thinking, “but this will happen with every message!” and that’s entirely correct. Any message the bot sees will trigger this event. So we should carefully filter down what we even care about to begin with. Discord message objects have many properties, but the one we currently care about is the channel property, which is itself a reference to an object that has an ID. We can then check every single message and see if it’s channel id matches our id. If it does, console log it. If not, discard. </w:t>
+      </w:r>
+    </w:p>
+    <w:p>
+      <w:pPr>
+        <w:rPr>
+          <w:rFonts w:ascii="Arial" w:hAnsi="Arial" w:cs="Arial"/>
+          <w:b/>
+          <w:bCs/>
+        </w:rPr>
+      </w:pPr>
+      <w:r>
+        <w:rPr>
+          <w:rFonts w:ascii="Arial" w:hAnsi="Arial" w:cs="Arial"/>
+          <w:b/>
+          <w:bCs/>
+        </w:rPr>
+        <w:t>client.on(“messageCreate”, async (msg) =&gt; {</w:t>
       </w:r>
     </w:p>
     <w:p>
@@ -1510,61 +1308,7 @@
           <w:b/>
           <w:bCs/>
         </w:rPr>
-        <w:t>if (</w:t>
-      </w:r>
-      <w:proofErr w:type="gramStart"/>
-      <w:r>
-        <w:rPr>
-          <w:rFonts w:ascii="Arial" w:hAnsi="Arial" w:cs="Arial"/>
-          <w:b/>
-          <w:bCs/>
-        </w:rPr>
-        <w:t>msg.channel.id !</w:t>
-      </w:r>
-      <w:proofErr w:type="gramEnd"/>
-      <w:r>
-        <w:rPr>
-          <w:rFonts w:ascii="Arial" w:hAnsi="Arial" w:cs="Arial"/>
-          <w:b/>
-          <w:bCs/>
-        </w:rPr>
-        <w:t xml:space="preserve">= </w:t>
-      </w:r>
-      <w:proofErr w:type="gramStart"/>
-      <w:r>
-        <w:rPr>
-          <w:rFonts w:ascii="Arial" w:hAnsi="Arial" w:cs="Arial"/>
-          <w:b/>
-          <w:bCs/>
-        </w:rPr>
-        <w:t>process.env.CHANNELID</w:t>
-      </w:r>
-      <w:proofErr w:type="gramEnd"/>
-      <w:r>
-        <w:rPr>
-          <w:rFonts w:ascii="Arial" w:hAnsi="Arial" w:cs="Arial"/>
-          <w:b/>
-          <w:bCs/>
-        </w:rPr>
-        <w:t xml:space="preserve">) </w:t>
-      </w:r>
-      <w:proofErr w:type="gramStart"/>
-      <w:r>
-        <w:rPr>
-          <w:rFonts w:ascii="Arial" w:hAnsi="Arial" w:cs="Arial"/>
-          <w:b/>
-          <w:bCs/>
-        </w:rPr>
-        <w:t>{ return</w:t>
-      </w:r>
-      <w:proofErr w:type="gramEnd"/>
-      <w:r>
-        <w:rPr>
-          <w:rFonts w:ascii="Arial" w:hAnsi="Arial" w:cs="Arial"/>
-          <w:b/>
-          <w:bCs/>
-        </w:rPr>
-        <w:t xml:space="preserve"> }</w:t>
+        <w:t>if (msg.channel.id != process.env.CHANNELID) { return }</w:t>
       </w:r>
     </w:p>
     <w:p>
@@ -1693,7 +1437,6 @@
       <w:r>
         <w:t xml:space="preserve">We could then access the message contents by checking the </w:t>
       </w:r>
-      <w:proofErr w:type="gramStart"/>
       <w:r>
         <w:rPr>
           <w:b/>
@@ -1701,33 +1444,8 @@
         </w:rPr>
         <w:t>msg.content</w:t>
       </w:r>
-      <w:proofErr w:type="gramEnd"/>
-      <w:r>
-        <w:t xml:space="preserve"> property. </w:t>
-      </w:r>
-      <w:proofErr w:type="gramStart"/>
-      <w:r>
-        <w:t>Lets</w:t>
-      </w:r>
-      <w:proofErr w:type="gramEnd"/>
-      <w:r>
-        <w:t xml:space="preserve"> work on having our bot reply with the same message contents whenever we see something. To do this, we’ll use webhooks, which </w:t>
-      </w:r>
-      <w:proofErr w:type="gramStart"/>
-      <w:r>
-        <w:t>have to</w:t>
-      </w:r>
-      <w:proofErr w:type="gramEnd"/>
-      <w:r>
-        <w:t xml:space="preserve"> be created </w:t>
-      </w:r>
-      <w:proofErr w:type="gramStart"/>
-      <w:r>
-        <w:t>in</w:t>
-      </w:r>
-      <w:proofErr w:type="gramEnd"/>
-      <w:r>
-        <w:t xml:space="preserve"> a server under the Integrations tab. Click on the button to create a webhook and then give it a name and point it to your channel. </w:t>
+      <w:r>
+        <w:t xml:space="preserve"> property. Lets work on having our bot reply with the same message contents whenever we see something. To do this, we’ll use webhooks, which have to be created in a server under the Integrations tab. Click on the button to create a webhook and then give it a name and point it to your channel. </w:t>
       </w:r>
     </w:p>
     <w:p>
@@ -1776,7 +1494,6 @@
       <w:r>
         <w:t xml:space="preserve">Because we’re using webhooks, you should also add a condition which checks if the message is a webhook, so we don’t action on ourselves. You can do this by checking if </w:t>
       </w:r>
-      <w:proofErr w:type="gramStart"/>
       <w:r>
         <w:rPr>
           <w:b/>
@@ -1784,7 +1501,6 @@
         </w:rPr>
         <w:t>msg.webhookId</w:t>
       </w:r>
-      <w:proofErr w:type="gramEnd"/>
       <w:r>
         <w:t xml:space="preserve"> is not undefined. Change your </w:t>
       </w:r>
@@ -1807,23 +1523,13 @@
           <w:bCs/>
         </w:rPr>
       </w:pPr>
-      <w:proofErr w:type="gramStart"/>
-      <w:r>
-        <w:rPr>
-          <w:rFonts w:ascii="Arial" w:hAnsi="Arial" w:cs="Arial"/>
-          <w:b/>
-          <w:bCs/>
-        </w:rPr>
-        <w:t>client.on</w:t>
-      </w:r>
-      <w:proofErr w:type="gramEnd"/>
-      <w:r>
-        <w:rPr>
-          <w:rFonts w:ascii="Arial" w:hAnsi="Arial" w:cs="Arial"/>
-          <w:b/>
-          <w:bCs/>
-        </w:rPr>
-        <w:t>(“messageCreate”, async (msg) =&gt; {</w:t>
+      <w:r>
+        <w:rPr>
+          <w:rFonts w:ascii="Arial" w:hAnsi="Arial" w:cs="Arial"/>
+          <w:b/>
+          <w:bCs/>
+        </w:rPr>
+        <w:t>client.on(“messageCreate”, async (msg) =&gt; {</w:t>
       </w:r>
     </w:p>
     <w:p>
@@ -1853,77 +1559,13 @@
           <w:bCs/>
         </w:rPr>
       </w:pPr>
-      <w:proofErr w:type="gramStart"/>
-      <w:r>
-        <w:rPr>
-          <w:rFonts w:ascii="Arial" w:hAnsi="Arial" w:cs="Arial"/>
-          <w:b/>
-          <w:bCs/>
-        </w:rPr>
-        <w:t>if ((msg.channel.id !</w:t>
-      </w:r>
-      <w:proofErr w:type="gramEnd"/>
-      <w:r>
-        <w:rPr>
-          <w:rFonts w:ascii="Arial" w:hAnsi="Arial" w:cs="Arial"/>
-          <w:b/>
-          <w:bCs/>
-        </w:rPr>
-        <w:t xml:space="preserve">= </w:t>
-      </w:r>
-      <w:proofErr w:type="gramStart"/>
-      <w:r>
-        <w:rPr>
-          <w:rFonts w:ascii="Arial" w:hAnsi="Arial" w:cs="Arial"/>
-          <w:b/>
-          <w:bCs/>
-        </w:rPr>
-        <w:t>process.env.CHANNELID</w:t>
-      </w:r>
-      <w:proofErr w:type="gramEnd"/>
-      <w:r>
-        <w:rPr>
-          <w:rFonts w:ascii="Arial" w:hAnsi="Arial" w:cs="Arial"/>
-          <w:b/>
-          <w:bCs/>
-        </w:rPr>
-        <w:t>) || (</w:t>
-      </w:r>
-      <w:proofErr w:type="gramStart"/>
-      <w:r>
-        <w:rPr>
-          <w:rFonts w:ascii="Arial" w:hAnsi="Arial" w:cs="Arial"/>
-          <w:b/>
-          <w:bCs/>
-        </w:rPr>
-        <w:t>msg.webhook</w:t>
-      </w:r>
-      <w:proofErr w:type="gramEnd"/>
-      <w:r>
-        <w:rPr>
-          <w:rFonts w:ascii="Arial" w:hAnsi="Arial" w:cs="Arial"/>
-          <w:b/>
-          <w:bCs/>
-        </w:rPr>
-        <w:t xml:space="preserve">)) </w:t>
-      </w:r>
-      <w:proofErr w:type="gramStart"/>
-      <w:r>
-        <w:rPr>
-          <w:rFonts w:ascii="Arial" w:hAnsi="Arial" w:cs="Arial"/>
-          <w:b/>
-          <w:bCs/>
-        </w:rPr>
-        <w:t>{ return</w:t>
-      </w:r>
-      <w:proofErr w:type="gramEnd"/>
-      <w:r>
-        <w:rPr>
-          <w:rFonts w:ascii="Arial" w:hAnsi="Arial" w:cs="Arial"/>
-          <w:b/>
-          <w:bCs/>
-        </w:rPr>
-        <w:t xml:space="preserve"> }</w:t>
+      <w:r>
+        <w:rPr>
+          <w:rFonts w:ascii="Arial" w:hAnsi="Arial" w:cs="Arial"/>
+          <w:b/>
+          <w:bCs/>
+        </w:rPr>
+        <w:t>if ((msg.channel.id != process.env.CHANNELID) || (msg.webhook)) { return }</w:t>
       </w:r>
     </w:p>
     <w:p>
@@ -1957,32 +1599,15 @@
       <w:r>
         <w:t xml:space="preserve">This will check if the channel id is NOT your channel id, or if </w:t>
       </w:r>
-      <w:proofErr w:type="gramStart"/>
-      <w:r>
-        <w:rPr>
-          <w:b/>
-          <w:bCs/>
-        </w:rPr>
-        <w:t>msg.webhook</w:t>
-      </w:r>
-      <w:proofErr w:type="gramEnd"/>
-      <w:r>
-        <w:rPr>
-          <w:b/>
-          <w:bCs/>
-        </w:rPr>
-        <w:t xml:space="preserve"> </w:t>
-      </w:r>
-      <w:r>
-        <w:t xml:space="preserve">exists at all. By default, every property is undefined until it’s assigned a value, and when it is undefined or null, it will return false in a conditional. Likewise, if you check </w:t>
-      </w:r>
-      <w:proofErr w:type="gramStart"/>
-      <w:r>
-        <w:t>a value</w:t>
-      </w:r>
-      <w:proofErr w:type="gramEnd"/>
-      <w:r>
-        <w:t xml:space="preserve"> and it returns anything at all, it will return as true, except in certain edgecases which javascript is notorious for. </w:t>
+      <w:r>
+        <w:rPr>
+          <w:b/>
+          <w:bCs/>
+        </w:rPr>
+        <w:t xml:space="preserve">msg.webhook </w:t>
+      </w:r>
+      <w:r>
+        <w:t xml:space="preserve">exists at all. By default, every property is undefined until it’s assigned a value, and when it is undefined or null, it will return false in a conditional. Likewise, if you check a value and it returns anything at all, it will return as true, except in certain edgecases which javascript is notorious for. </w:t>
       </w:r>
     </w:p>
     <w:p>
@@ -2026,32 +1651,16 @@
     </w:p>
     <w:p>
       <w:r>
-        <w:t xml:space="preserve">On this url, </w:t>
-      </w:r>
-      <w:proofErr w:type="gramStart"/>
-      <w:r>
-        <w:t xml:space="preserve">the </w:t>
+        <w:t xml:space="preserve">On this url, the </w:t>
       </w:r>
       <w:r>
         <w:t>1445681922285240400</w:t>
       </w:r>
       <w:r>
-        <w:t xml:space="preserve"> part</w:t>
-      </w:r>
-      <w:proofErr w:type="gramEnd"/>
-      <w:r>
-        <w:t xml:space="preserve"> is the id, while the </w:t>
-      </w:r>
-      <w:r>
-        <w:t>zbv-</w:t>
-      </w:r>
-      <w:proofErr w:type="gramStart"/>
-      <w:r>
-        <w:t>wpYGWHJ19w6Wj-</w:t>
-      </w:r>
-      <w:proofErr w:type="gramEnd"/>
-      <w:r>
-        <w:t>U-UykmIfc2I2de1eqpwvCAeryzuCd1xt19hl1tZOos8W846stQ</w:t>
+        <w:t xml:space="preserve"> part is the id, while the </w:t>
+      </w:r>
+      <w:r>
+        <w:t>zbv-wpYGWHJ19w6Wj-U-UykmIfc2I2de1eqpwvCAeryzuCd1xt19hl1tZOos8W846stQ</w:t>
       </w:r>
       <w:r>
         <w:t xml:space="preserve"> is the token. You should add these as part of your .env file to access later. Don’t forget the quotes!  </w:t>
@@ -2076,23 +1685,7 @@
           <w:i/>
           <w:iCs/>
         </w:rPr>
-        <w:t xml:space="preserve">Read more on this </w:t>
-      </w:r>
-      <w:proofErr w:type="gramStart"/>
-      <w:r>
-        <w:rPr>
-          <w:i/>
-          <w:iCs/>
-        </w:rPr>
-        <w:t>particular process</w:t>
-      </w:r>
-      <w:proofErr w:type="gramEnd"/>
-      <w:r>
-        <w:rPr>
-          <w:i/>
-          <w:iCs/>
-        </w:rPr>
-        <w:t xml:space="preserve"> at </w:t>
+        <w:t xml:space="preserve">Read more on this particular process at </w:t>
       </w:r>
       <w:hyperlink r:id="rId22" w:history="1">
         <w:r>
@@ -2203,31 +1796,7 @@
         <w:t>messagefunctions.js</w:t>
       </w:r>
       <w:r>
-        <w:t xml:space="preserve"> can import parts of the Discord library directly, instead of assigning it to </w:t>
-      </w:r>
-      <w:proofErr w:type="gramStart"/>
-      <w:r>
-        <w:t>it’s</w:t>
-      </w:r>
-      <w:proofErr w:type="gramEnd"/>
-      <w:r>
-        <w:t xml:space="preserve"> own namespace, by declaring an object with the exports we wish to import. For this, </w:t>
-      </w:r>
-      <w:proofErr w:type="gramStart"/>
-      <w:r>
-        <w:t>lets</w:t>
-      </w:r>
-      <w:proofErr w:type="gramEnd"/>
-      <w:r>
-        <w:t xml:space="preserve"> import WebhookClient from discord.js. The process will already have the env variables set at this </w:t>
-      </w:r>
-      <w:proofErr w:type="gramStart"/>
-      <w:r>
-        <w:t>point</w:t>
-      </w:r>
-      <w:proofErr w:type="gramEnd"/>
-      <w:r>
-        <w:t xml:space="preserve"> so we do not need to import those again. </w:t>
+        <w:t xml:space="preserve"> can import parts of the Discord library directly, instead of assigning it to it’s own namespace, by declaring an object with the exports we wish to import. For this, lets import WebhookClient from discord.js. The process will already have the env variables set at this point so we do not need to import those again. </w:t>
       </w:r>
     </w:p>
     <w:p>
@@ -2254,23 +1823,7 @@
         <w:t xml:space="preserve">Next, </w:t>
       </w:r>
       <w:r>
-        <w:t xml:space="preserve">we can evoke </w:t>
-      </w:r>
-      <w:proofErr w:type="gramStart"/>
-      <w:r>
-        <w:t>the .send</w:t>
-      </w:r>
-      <w:proofErr w:type="gramEnd"/>
-      <w:r>
-        <w:t xml:space="preserve"> function with </w:t>
-      </w:r>
-      <w:proofErr w:type="gramStart"/>
-      <w:r>
-        <w:t>a content</w:t>
-      </w:r>
-      <w:proofErr w:type="gramEnd"/>
-      <w:r>
-        <w:t xml:space="preserve">, username and avatarURL. </w:t>
+        <w:t xml:space="preserve">we can evoke the .send function with a content, username and avatarURL. </w:t>
       </w:r>
     </w:p>
     <w:p>
@@ -2288,15 +1841,7 @@
         <w:t xml:space="preserve"> property with our function. </w:t>
       </w:r>
       <w:r>
-        <w:t xml:space="preserve">The final code should </w:t>
-      </w:r>
-      <w:proofErr w:type="gramStart"/>
-      <w:r>
-        <w:t>look something</w:t>
-      </w:r>
-      <w:proofErr w:type="gramEnd"/>
-      <w:r>
-        <w:t xml:space="preserve"> like this:</w:t>
+        <w:t>The final code should look something like this:</w:t>
       </w:r>
     </w:p>
     <w:p>
@@ -2343,15 +1888,7 @@
     </w:p>
     <w:p>
       <w:r>
-        <w:t xml:space="preserve">Now to bring it into our main function’s scope! Import your function by pointing to it in the local path. Keep in mind when an application runs, </w:t>
-      </w:r>
-      <w:proofErr w:type="gramStart"/>
-      <w:r>
-        <w:t>it’s</w:t>
-      </w:r>
-      <w:proofErr w:type="gramEnd"/>
-      <w:r>
-        <w:t xml:space="preserve"> working directory is going to be wherever index.js is by default. Therefore, your new function’s relative path should be </w:t>
+        <w:t xml:space="preserve">Now to bring it into our main function’s scope! Import your function by pointing to it in the local path. Keep in mind when an application runs, it’s working directory is going to be wherever index.js is by default. Therefore, your new function’s relative path should be </w:t>
       </w:r>
       <w:r>
         <w:rPr>
@@ -2378,25 +1915,7 @@
           <w:b/>
           <w:bCs/>
         </w:rPr>
-        <w:t xml:space="preserve">const </w:t>
-      </w:r>
-      <w:proofErr w:type="gramStart"/>
-      <w:r>
-        <w:rPr>
-          <w:rFonts w:ascii="Arial" w:hAnsi="Arial" w:cs="Arial"/>
-          <w:b/>
-          <w:bCs/>
-        </w:rPr>
-        <w:t>{ messageSend</w:t>
-      </w:r>
-      <w:proofErr w:type="gramEnd"/>
-      <w:r>
-        <w:rPr>
-          <w:rFonts w:ascii="Arial" w:hAnsi="Arial" w:cs="Arial"/>
-          <w:b/>
-          <w:bCs/>
-        </w:rPr>
-        <w:t xml:space="preserve"> } = require(`./functions/messagefunctions.js`)</w:t>
+        <w:t>const { messageSend } = require(`./functions/messagefunctions.js`)</w:t>
       </w:r>
     </w:p>
     <w:p>
@@ -2425,7 +1944,6 @@
       <w:r>
         <w:t xml:space="preserve"> property. We can check these using a simple console log. Check for the </w:t>
       </w:r>
-      <w:proofErr w:type="gramStart"/>
       <w:r>
         <w:rPr>
           <w:b/>
@@ -2434,11 +1952,7 @@
         <w:t>displayAvatarURL</w:t>
       </w:r>
       <w:r>
-        <w:t>(</w:t>
-      </w:r>
-      <w:proofErr w:type="gramEnd"/>
-      <w:r>
-        <w:t>) function</w:t>
+        <w:t>() function</w:t>
       </w:r>
       <w:r>
         <w:t xml:space="preserve"> </w:t>
@@ -2543,15 +2057,7 @@
     </w:p>
     <w:p>
       <w:r>
-        <w:t xml:space="preserve">Now, we can pipe this data into </w:t>
-      </w:r>
-      <w:proofErr w:type="gramStart"/>
-      <w:r>
-        <w:t>our</w:t>
-      </w:r>
-      <w:proofErr w:type="gramEnd"/>
-      <w:r>
-        <w:t xml:space="preserve"> </w:t>
+        <w:t xml:space="preserve">Now, we can pipe this data into our </w:t>
       </w:r>
       <w:r>
         <w:rPr>
@@ -2561,15 +2067,7 @@
         <w:t>messageSend</w:t>
       </w:r>
       <w:r>
-        <w:t xml:space="preserve"> function we just created! Comment </w:t>
-      </w:r>
-      <w:proofErr w:type="gramStart"/>
-      <w:r>
-        <w:t>out</w:t>
-      </w:r>
-      <w:proofErr w:type="gramEnd"/>
-      <w:r>
-        <w:t xml:space="preserve"> your console log lines and add a new one for that function we made earlier.</w:t>
+        <w:t xml:space="preserve"> function we just created! Comment out your console log lines and add a new one for that function we made earlier.</w:t>
       </w:r>
     </w:p>
     <w:p>
@@ -2694,63 +2192,22 @@
         <w:t xml:space="preserve">Okay, so we have something that can send messages to our channel. Now we should build out a system by which users can gag each other. </w:t>
       </w:r>
       <w:r>
-        <w:t xml:space="preserve">We’ll do </w:t>
-      </w:r>
-      <w:proofErr w:type="gramStart"/>
-      <w:r>
-        <w:t>this using interactions</w:t>
-      </w:r>
-      <w:proofErr w:type="gramEnd"/>
-      <w:r>
-        <w:t xml:space="preserve">, such that a user can type something like </w:t>
-      </w:r>
-      <w:r>
-        <w:rPr>
-          <w:b/>
-          <w:bCs/>
-        </w:rPr>
-        <w:t xml:space="preserve">/gag </w:t>
-      </w:r>
-      <w:proofErr w:type="gramStart"/>
-      <w:r>
-        <w:rPr>
-          <w:b/>
-          <w:bCs/>
-        </w:rPr>
-        <w:t>user:Enraa</w:t>
-      </w:r>
-      <w:proofErr w:type="gramEnd"/>
+        <w:t xml:space="preserve">We’ll do this using interactions, such that a user can type something like </w:t>
+      </w:r>
+      <w:r>
+        <w:rPr>
+          <w:b/>
+          <w:bCs/>
+        </w:rPr>
+        <w:t>/gag user:Enraa</w:t>
+      </w:r>
       <w:r>
         <w:t xml:space="preserve"> and it will gag them. We also need to maintain who we’re currently gagging, so we should store this somewhere. </w:t>
       </w:r>
     </w:p>
     <w:p>
       <w:r>
-        <w:t xml:space="preserve">Create a new file in your functions folder called gagfunctions.js. In it, we want to create a couple of functions for getting and setting a gag order. We should assign them to the process variable with </w:t>
-      </w:r>
-      <w:proofErr w:type="gramStart"/>
-      <w:r>
-        <w:t>it’s</w:t>
-      </w:r>
-      <w:proofErr w:type="gramEnd"/>
-      <w:r>
-        <w:t xml:space="preserve"> own </w:t>
-      </w:r>
-      <w:proofErr w:type="gramStart"/>
-      <w:r>
-        <w:t>space, and</w:t>
-      </w:r>
-      <w:proofErr w:type="gramEnd"/>
-      <w:r>
-        <w:t xml:space="preserve"> </w:t>
-      </w:r>
-      <w:proofErr w:type="gramStart"/>
-      <w:r>
-        <w:t>using</w:t>
-      </w:r>
-      <w:proofErr w:type="gramEnd"/>
-      <w:r>
-        <w:t xml:space="preserve"> the property of the user’s ID since that’ll never change and for the key, it should be the user’s gag type. Something like this will do the trick:</w:t>
+        <w:t>Create a new file in your functions folder called gagfunctions.js. In it, we want to create a couple of functions for getting and setting a gag order. We should assign them to the process variable with it’s own space, and using the property of the user’s ID since that’ll never change and for the key, it should be the user’s gag type. Something like this will do the trick:</w:t>
       </w:r>
     </w:p>
     <w:p>
@@ -2796,58 +2253,13 @@
       </w:r>
     </w:p>
     <w:p>
-      <w:proofErr w:type="gramStart"/>
-      <w:r>
-        <w:t>So</w:t>
-      </w:r>
-      <w:proofErr w:type="gramEnd"/>
-      <w:r>
-        <w:t xml:space="preserve"> what is this doing? In function parameters (the data we’re passing into the function), if you declare a variable and assign it to something, then that will be </w:t>
-      </w:r>
-      <w:proofErr w:type="gramStart"/>
-      <w:r>
-        <w:t>it’s</w:t>
-      </w:r>
-      <w:proofErr w:type="gramEnd"/>
-      <w:r>
-        <w:t xml:space="preserve"> default value unless you pass it something else. For this example, if I specify something on the second parameter, it’ll use it, else it’ll use “ball” as the gagtype. Additionally, we are safely checking if </w:t>
-      </w:r>
-      <w:proofErr w:type="gramStart"/>
-      <w:r>
-        <w:t>process.gags</w:t>
-      </w:r>
-      <w:proofErr w:type="gramEnd"/>
-      <w:r>
-        <w:t xml:space="preserve"> </w:t>
-      </w:r>
-      <w:proofErr w:type="gramStart"/>
-      <w:r>
-        <w:t>has</w:t>
-      </w:r>
-      <w:proofErr w:type="gramEnd"/>
-      <w:r>
-        <w:t xml:space="preserve"> been assigned yet, which for our first pass, it probably hasn’t. If it doesn’t exist, we’ll create it to hold our gags. Finally, by putting a variable name in brackets, we can use it as a property name. </w:t>
-      </w:r>
-    </w:p>
-    <w:p>
-      <w:r>
-        <w:t xml:space="preserve">We should make another one which retrieves a gagtype. While we CAN access this stuff directly in the other function and since it’s a oneliner, it wouldn’t be hard to do so, it’s better to use getters and setters to keep things organized. This limits the </w:t>
-      </w:r>
-      <w:proofErr w:type="gramStart"/>
-      <w:r>
-        <w:t>amount</w:t>
-      </w:r>
-      <w:proofErr w:type="gramEnd"/>
-      <w:r>
-        <w:t xml:space="preserve"> of places we touch our variables too, which should come out to </w:t>
-      </w:r>
-      <w:proofErr w:type="gramStart"/>
-      <w:r>
-        <w:t>more</w:t>
-      </w:r>
-      <w:proofErr w:type="gramEnd"/>
-      <w:r>
-        <w:t xml:space="preserve"> reliable and less erroneous code. </w:t>
+      <w:r>
+        <w:t xml:space="preserve">So what is this doing? In function parameters (the data we’re passing into the function), if you declare a variable and assign it to something, then that will be it’s default value unless you pass it something else. For this example, if I specify something on the second parameter, it’ll use it, else it’ll use “ball” as the gagtype. Additionally, we are safely checking if process.gags has been assigned yet, which for our first pass, it probably hasn’t. If it doesn’t exist, we’ll create it to hold our gags. Finally, by putting a variable name in brackets, we can use it as a property name. </w:t>
+      </w:r>
+    </w:p>
+    <w:p>
+      <w:r>
+        <w:t xml:space="preserve">We should make another one which retrieves a gagtype. While we CAN access this stuff directly in the other function and since it’s a oneliner, it wouldn’t be hard to do so, it’s better to use getters and setters to keep things organized. This limits the amount of places we touch our variables too, which should come out to more reliable and less erroneous code. </w:t>
       </w:r>
     </w:p>
     <w:p>
@@ -2973,45 +2385,564 @@
           <w:b/>
           <w:bCs/>
         </w:rPr>
+        <w:t>const { REST, Routes } = require('discord.js');</w:t>
+      </w:r>
+    </w:p>
+    <w:p>
+      <w:pPr>
+        <w:rPr>
+          <w:rFonts w:ascii="Arial" w:hAnsi="Arial" w:cs="Arial"/>
+          <w:b/>
+          <w:bCs/>
+        </w:rPr>
+      </w:pPr>
+      <w:r>
+        <w:rPr>
+          <w:rFonts w:ascii="Arial" w:hAnsi="Arial" w:cs="Arial"/>
+          <w:b/>
+          <w:bCs/>
+        </w:rPr>
+        <w:t>const fs = require('</w:t>
+      </w:r>
+      <w:proofErr w:type="spellStart"/>
+      <w:r>
+        <w:rPr>
+          <w:rFonts w:ascii="Arial" w:hAnsi="Arial" w:cs="Arial"/>
+          <w:b/>
+          <w:bCs/>
+        </w:rPr>
+        <w:t>fs'</w:t>
+      </w:r>
+      <w:proofErr w:type="spellEnd"/>
+      <w:r>
+        <w:rPr>
+          <w:rFonts w:ascii="Arial" w:hAnsi="Arial" w:cs="Arial"/>
+          <w:b/>
+          <w:bCs/>
+        </w:rPr>
+        <w:t>);</w:t>
+      </w:r>
+    </w:p>
+    <w:p>
+      <w:pPr>
+        <w:rPr>
+          <w:rFonts w:ascii="Arial" w:hAnsi="Arial" w:cs="Arial"/>
+          <w:b/>
+          <w:bCs/>
+        </w:rPr>
+      </w:pPr>
+      <w:r>
+        <w:rPr>
+          <w:rFonts w:ascii="Arial" w:hAnsi="Arial" w:cs="Arial"/>
+          <w:b/>
+          <w:bCs/>
+        </w:rPr>
+        <w:t>const path = require('path');</w:t>
+      </w:r>
+    </w:p>
+    <w:p>
+      <w:pPr>
+        <w:rPr>
+          <w:rFonts w:ascii="Arial" w:hAnsi="Arial" w:cs="Arial"/>
+          <w:b/>
+          <w:bCs/>
+        </w:rPr>
+      </w:pPr>
+      <w:r>
+        <w:rPr>
+          <w:rFonts w:ascii="Arial" w:hAnsi="Arial" w:cs="Arial"/>
+          <w:b/>
+          <w:bCs/>
+        </w:rPr>
+        <w:t>require('</w:t>
+      </w:r>
+      <w:proofErr w:type="spellStart"/>
+      <w:r>
+        <w:rPr>
+          <w:rFonts w:ascii="Arial" w:hAnsi="Arial" w:cs="Arial"/>
+          <w:b/>
+          <w:bCs/>
+        </w:rPr>
+        <w:t>dotenv</w:t>
+      </w:r>
+      <w:proofErr w:type="spellEnd"/>
+      <w:r>
+        <w:rPr>
+          <w:rFonts w:ascii="Arial" w:hAnsi="Arial" w:cs="Arial"/>
+          <w:b/>
+          <w:bCs/>
+        </w:rPr>
+        <w:t>').config();</w:t>
+      </w:r>
+    </w:p>
+    <w:p>
+      <w:r>
+        <w:t>After we have it, we should create a new folder called commands. These commands will be .</w:t>
+      </w:r>
+      <w:proofErr w:type="spellStart"/>
+      <w:r>
+        <w:t>js</w:t>
+      </w:r>
+      <w:proofErr w:type="spellEnd"/>
+      <w:r>
+        <w:t xml:space="preserve"> files which correspond to the interactions we want to allow with the bot. Next, we should make a shorthand for finding the path to all of our commands using the path library we brought in. A sample to read all of the commands, require them, and then make them available as an array can be found here:</w:t>
+      </w:r>
+    </w:p>
+    <w:p>
+      <w:pPr>
+        <w:rPr>
+          <w:rFonts w:ascii="Arial" w:hAnsi="Arial" w:cs="Arial"/>
+          <w:b/>
+          <w:bCs/>
+        </w:rPr>
+      </w:pPr>
+      <w:r>
+        <w:rPr>
+          <w:rFonts w:ascii="Arial" w:hAnsi="Arial" w:cs="Arial"/>
+          <w:b/>
+          <w:bCs/>
+        </w:rPr>
+        <w:t>// Grab all the command files from the commands directory</w:t>
+      </w:r>
+    </w:p>
+    <w:p>
+      <w:pPr>
+        <w:rPr>
+          <w:rFonts w:ascii="Arial" w:hAnsi="Arial" w:cs="Arial"/>
+          <w:b/>
+          <w:bCs/>
+        </w:rPr>
+      </w:pPr>
+      <w:r>
+        <w:rPr>
+          <w:rFonts w:ascii="Arial" w:hAnsi="Arial" w:cs="Arial"/>
+          <w:b/>
+          <w:bCs/>
+        </w:rPr>
+        <w:t>const commands = [];</w:t>
+      </w:r>
+    </w:p>
+    <w:p>
+      <w:pPr>
+        <w:rPr>
+          <w:rFonts w:ascii="Arial" w:hAnsi="Arial" w:cs="Arial"/>
+          <w:b/>
+          <w:bCs/>
+        </w:rPr>
+      </w:pPr>
+      <w:r>
+        <w:rPr>
+          <w:rFonts w:ascii="Arial" w:hAnsi="Arial" w:cs="Arial"/>
+          <w:b/>
+          <w:bCs/>
+        </w:rPr>
         <w:t xml:space="preserve">const </w:t>
       </w:r>
-      <w:proofErr w:type="gramStart"/>
-      <w:r>
-        <w:rPr>
-          <w:rFonts w:ascii="Arial" w:hAnsi="Arial" w:cs="Arial"/>
-          <w:b/>
-          <w:bCs/>
-        </w:rPr>
-        <w:t>{ REST</w:t>
-      </w:r>
-      <w:proofErr w:type="gramEnd"/>
-      <w:r>
-        <w:rPr>
-          <w:rFonts w:ascii="Arial" w:hAnsi="Arial" w:cs="Arial"/>
-          <w:b/>
-          <w:bCs/>
-        </w:rPr>
-        <w:t xml:space="preserve">, </w:t>
-      </w:r>
-      <w:proofErr w:type="gramStart"/>
-      <w:r>
-        <w:rPr>
-          <w:rFonts w:ascii="Arial" w:hAnsi="Arial" w:cs="Arial"/>
-          <w:b/>
-          <w:bCs/>
-        </w:rPr>
-        <w:t>Routes }</w:t>
-      </w:r>
-      <w:proofErr w:type="gramEnd"/>
-      <w:r>
-        <w:rPr>
-          <w:rFonts w:ascii="Arial" w:hAnsi="Arial" w:cs="Arial"/>
-          <w:b/>
-          <w:bCs/>
-        </w:rPr>
-        <w:t xml:space="preserve"> = require('discord.js'</w:t>
-      </w:r>
-      <w:proofErr w:type="gramStart"/>
+      <w:proofErr w:type="spellStart"/>
+      <w:r>
+        <w:rPr>
+          <w:rFonts w:ascii="Arial" w:hAnsi="Arial" w:cs="Arial"/>
+          <w:b/>
+          <w:bCs/>
+        </w:rPr>
+        <w:t>commandsPath</w:t>
+      </w:r>
+      <w:proofErr w:type="spellEnd"/>
+      <w:r>
+        <w:rPr>
+          <w:rFonts w:ascii="Arial" w:hAnsi="Arial" w:cs="Arial"/>
+          <w:b/>
+          <w:bCs/>
+        </w:rPr>
+        <w:t xml:space="preserve"> = </w:t>
+      </w:r>
+      <w:proofErr w:type="spellStart"/>
+      <w:r>
+        <w:rPr>
+          <w:rFonts w:ascii="Arial" w:hAnsi="Arial" w:cs="Arial"/>
+          <w:b/>
+          <w:bCs/>
+        </w:rPr>
+        <w:t>path.join</w:t>
+      </w:r>
+      <w:proofErr w:type="spellEnd"/>
+      <w:r>
+        <w:rPr>
+          <w:rFonts w:ascii="Arial" w:hAnsi="Arial" w:cs="Arial"/>
+          <w:b/>
+          <w:bCs/>
+        </w:rPr>
+        <w:t>(__</w:t>
+      </w:r>
+      <w:proofErr w:type="spellStart"/>
+      <w:r>
+        <w:rPr>
+          <w:rFonts w:ascii="Arial" w:hAnsi="Arial" w:cs="Arial"/>
+          <w:b/>
+          <w:bCs/>
+        </w:rPr>
+        <w:t>dirname</w:t>
+      </w:r>
+      <w:proofErr w:type="spellEnd"/>
+      <w:r>
+        <w:rPr>
+          <w:rFonts w:ascii="Arial" w:hAnsi="Arial" w:cs="Arial"/>
+          <w:b/>
+          <w:bCs/>
+        </w:rPr>
+        <w:t>, 'commands');</w:t>
+      </w:r>
+    </w:p>
+    <w:p>
+      <w:pPr>
+        <w:rPr>
+          <w:rFonts w:ascii="Arial" w:hAnsi="Arial" w:cs="Arial"/>
+          <w:b/>
+          <w:bCs/>
+        </w:rPr>
+      </w:pPr>
+      <w:r>
+        <w:rPr>
+          <w:rFonts w:ascii="Arial" w:hAnsi="Arial" w:cs="Arial"/>
+          <w:b/>
+          <w:bCs/>
+        </w:rPr>
+        <w:t xml:space="preserve">const </w:t>
+      </w:r>
+      <w:proofErr w:type="spellStart"/>
+      <w:r>
+        <w:rPr>
+          <w:rFonts w:ascii="Arial" w:hAnsi="Arial" w:cs="Arial"/>
+          <w:b/>
+          <w:bCs/>
+        </w:rPr>
+        <w:t>commandFiles</w:t>
+      </w:r>
+      <w:proofErr w:type="spellEnd"/>
+      <w:r>
+        <w:rPr>
+          <w:rFonts w:ascii="Arial" w:hAnsi="Arial" w:cs="Arial"/>
+          <w:b/>
+          <w:bCs/>
+        </w:rPr>
+        <w:t xml:space="preserve"> = </w:t>
+      </w:r>
+      <w:proofErr w:type="spellStart"/>
+      <w:r>
+        <w:rPr>
+          <w:rFonts w:ascii="Arial" w:hAnsi="Arial" w:cs="Arial"/>
+          <w:b/>
+          <w:bCs/>
+        </w:rPr>
+        <w:t>fs.readdirSync</w:t>
+      </w:r>
+      <w:proofErr w:type="spellEnd"/>
+      <w:r>
+        <w:rPr>
+          <w:rFonts w:ascii="Arial" w:hAnsi="Arial" w:cs="Arial"/>
+          <w:b/>
+          <w:bCs/>
+        </w:rPr>
+        <w:t>(</w:t>
+      </w:r>
+      <w:proofErr w:type="spellStart"/>
+      <w:r>
+        <w:rPr>
+          <w:rFonts w:ascii="Arial" w:hAnsi="Arial" w:cs="Arial"/>
+          <w:b/>
+          <w:bCs/>
+        </w:rPr>
+        <w:t>commandsPath</w:t>
+      </w:r>
+      <w:proofErr w:type="spellEnd"/>
+      <w:r>
+        <w:rPr>
+          <w:rFonts w:ascii="Arial" w:hAnsi="Arial" w:cs="Arial"/>
+          <w:b/>
+          <w:bCs/>
+        </w:rPr>
+        <w:t xml:space="preserve">).filter(file =&gt; </w:t>
+      </w:r>
+      <w:proofErr w:type="spellStart"/>
+      <w:r>
+        <w:rPr>
+          <w:rFonts w:ascii="Arial" w:hAnsi="Arial" w:cs="Arial"/>
+          <w:b/>
+          <w:bCs/>
+        </w:rPr>
+        <w:t>file.endsWith</w:t>
+      </w:r>
+      <w:proofErr w:type="spellEnd"/>
+      <w:r>
+        <w:rPr>
+          <w:rFonts w:ascii="Arial" w:hAnsi="Arial" w:cs="Arial"/>
+          <w:b/>
+          <w:bCs/>
+        </w:rPr>
+        <w:t>('.</w:t>
+      </w:r>
+      <w:proofErr w:type="spellStart"/>
+      <w:r>
+        <w:rPr>
+          <w:rFonts w:ascii="Arial" w:hAnsi="Arial" w:cs="Arial"/>
+          <w:b/>
+          <w:bCs/>
+        </w:rPr>
+        <w:t>js'</w:t>
+      </w:r>
+      <w:proofErr w:type="spellEnd"/>
+      <w:r>
+        <w:rPr>
+          <w:rFonts w:ascii="Arial" w:hAnsi="Arial" w:cs="Arial"/>
+          <w:b/>
+          <w:bCs/>
+        </w:rPr>
+        <w:t>));</w:t>
+      </w:r>
+    </w:p>
+    <w:p>
+      <w:pPr>
+        <w:rPr>
+          <w:rFonts w:ascii="Arial" w:hAnsi="Arial" w:cs="Arial"/>
+          <w:b/>
+          <w:bCs/>
+        </w:rPr>
+      </w:pPr>
+    </w:p>
+    <w:p>
+      <w:pPr>
+        <w:rPr>
+          <w:rFonts w:ascii="Arial" w:hAnsi="Arial" w:cs="Arial"/>
+          <w:b/>
+          <w:bCs/>
+        </w:rPr>
+      </w:pPr>
+      <w:r>
+        <w:rPr>
+          <w:rFonts w:ascii="Arial" w:hAnsi="Arial" w:cs="Arial"/>
+          <w:b/>
+          <w:bCs/>
+        </w:rPr>
+        <w:t xml:space="preserve">// Grab the </w:t>
+      </w:r>
+      <w:proofErr w:type="spellStart"/>
+      <w:r>
+        <w:rPr>
+          <w:rFonts w:ascii="Arial" w:hAnsi="Arial" w:cs="Arial"/>
+          <w:b/>
+          <w:bCs/>
+        </w:rPr>
+        <w:t>SlashCommandBuilder#toJSON</w:t>
+      </w:r>
+      <w:proofErr w:type="spellEnd"/>
+      <w:r>
+        <w:rPr>
+          <w:rFonts w:ascii="Arial" w:hAnsi="Arial" w:cs="Arial"/>
+          <w:b/>
+          <w:bCs/>
+        </w:rPr>
+        <w:t>() output of each command's data for deployment</w:t>
+      </w:r>
+    </w:p>
+    <w:p>
+      <w:pPr>
+        <w:rPr>
+          <w:rFonts w:ascii="Arial" w:hAnsi="Arial" w:cs="Arial"/>
+          <w:b/>
+          <w:bCs/>
+        </w:rPr>
+      </w:pPr>
+      <w:r>
+        <w:rPr>
+          <w:rFonts w:ascii="Arial" w:hAnsi="Arial" w:cs="Arial"/>
+          <w:b/>
+          <w:bCs/>
+        </w:rPr>
+        <w:t xml:space="preserve">for (const file of </w:t>
+      </w:r>
+      <w:proofErr w:type="spellStart"/>
+      <w:r>
+        <w:rPr>
+          <w:rFonts w:ascii="Arial" w:hAnsi="Arial" w:cs="Arial"/>
+          <w:b/>
+          <w:bCs/>
+        </w:rPr>
+        <w:t>commandFiles</w:t>
+      </w:r>
+      <w:proofErr w:type="spellEnd"/>
+      <w:r>
+        <w:rPr>
+          <w:rFonts w:ascii="Arial" w:hAnsi="Arial" w:cs="Arial"/>
+          <w:b/>
+          <w:bCs/>
+        </w:rPr>
+        <w:t>) {</w:t>
+      </w:r>
+    </w:p>
+    <w:p>
+      <w:pPr>
+        <w:rPr>
+          <w:rFonts w:ascii="Arial" w:hAnsi="Arial" w:cs="Arial"/>
+          <w:b/>
+          <w:bCs/>
+        </w:rPr>
+      </w:pPr>
+      <w:r>
+        <w:rPr>
+          <w:rFonts w:ascii="Arial" w:hAnsi="Arial" w:cs="Arial"/>
+          <w:b/>
+          <w:bCs/>
+        </w:rPr>
+        <w:t>    const command = require(`./commands/${file}`);</w:t>
+      </w:r>
+    </w:p>
+    <w:p>
+      <w:pPr>
+        <w:rPr>
+          <w:rFonts w:ascii="Arial" w:hAnsi="Arial" w:cs="Arial"/>
+          <w:b/>
+          <w:bCs/>
+        </w:rPr>
+      </w:pPr>
+      <w:r>
+        <w:rPr>
+          <w:rFonts w:ascii="Arial" w:hAnsi="Arial" w:cs="Arial"/>
+          <w:b/>
+          <w:bCs/>
+        </w:rPr>
+        <w:t xml:space="preserve">    </w:t>
+      </w:r>
+      <w:proofErr w:type="spellStart"/>
+      <w:r>
+        <w:rPr>
+          <w:rFonts w:ascii="Arial" w:hAnsi="Arial" w:cs="Arial"/>
+          <w:b/>
+          <w:bCs/>
+        </w:rPr>
+        <w:t>commands.push</w:t>
+      </w:r>
+      <w:proofErr w:type="spellEnd"/>
+      <w:r>
+        <w:rPr>
+          <w:rFonts w:ascii="Arial" w:hAnsi="Arial" w:cs="Arial"/>
+          <w:b/>
+          <w:bCs/>
+        </w:rPr>
+        <w:t>(</w:t>
+      </w:r>
+      <w:proofErr w:type="spellStart"/>
+      <w:r>
+        <w:rPr>
+          <w:rFonts w:ascii="Arial" w:hAnsi="Arial" w:cs="Arial"/>
+          <w:b/>
+          <w:bCs/>
+        </w:rPr>
+        <w:t>command.data.toJSON</w:t>
+      </w:r>
+      <w:proofErr w:type="spellEnd"/>
+      <w:r>
+        <w:rPr>
+          <w:rFonts w:ascii="Arial" w:hAnsi="Arial" w:cs="Arial"/>
+          <w:b/>
+          <w:bCs/>
+        </w:rPr>
+        <w:t>());</w:t>
+      </w:r>
+    </w:p>
+    <w:p>
+      <w:pPr>
+        <w:rPr>
+          <w:rFonts w:ascii="Arial" w:hAnsi="Arial" w:cs="Arial"/>
+          <w:b/>
+          <w:bCs/>
+        </w:rPr>
+      </w:pPr>
+      <w:r>
+        <w:rPr>
+          <w:rFonts w:ascii="Arial" w:hAnsi="Arial" w:cs="Arial"/>
+          <w:b/>
+          <w:bCs/>
+        </w:rPr>
+        <w:t>}</w:t>
+      </w:r>
+    </w:p>
+    <w:p>
+      <w:r>
+        <w:t>The idea with this is each .</w:t>
+      </w:r>
+      <w:proofErr w:type="spellStart"/>
+      <w:r>
+        <w:t>js</w:t>
+      </w:r>
+      <w:proofErr w:type="spellEnd"/>
+      <w:r>
+        <w:t xml:space="preserve"> file is being read, required and then we’re pushing the data export which we’ll create later. </w:t>
+      </w:r>
+      <w:r>
+        <w:t>Now that we have all of the commands in memory, lets create a new handler for the interaction commands. Discord’s API functions on REST calls, so we can use REST version 10 by declaring it below:</w:t>
+      </w:r>
+    </w:p>
+    <w:p>
+      <w:pPr>
+        <w:rPr>
+          <w:rFonts w:ascii="Arial" w:hAnsi="Arial" w:cs="Arial"/>
+          <w:b/>
+          <w:bCs/>
+        </w:rPr>
+      </w:pPr>
+      <w:r>
+        <w:rPr>
+          <w:rFonts w:ascii="Arial" w:hAnsi="Arial" w:cs="Arial"/>
+          <w:b/>
+          <w:bCs/>
+        </w:rPr>
+        <w:t>// Construct and prepare an instance of the REST module</w:t>
+      </w:r>
+    </w:p>
+    <w:p>
+      <w:pPr>
+        <w:rPr>
+          <w:rFonts w:ascii="Arial" w:hAnsi="Arial" w:cs="Arial"/>
+          <w:b/>
+          <w:bCs/>
+        </w:rPr>
+      </w:pPr>
+      <w:r>
+        <w:rPr>
+          <w:rFonts w:ascii="Arial" w:hAnsi="Arial" w:cs="Arial"/>
+          <w:b/>
+          <w:bCs/>
+        </w:rPr>
+        <w:t>const rest = new REST({ version: '10' }).</w:t>
+      </w:r>
+      <w:proofErr w:type="spellStart"/>
+      <w:r>
+        <w:rPr>
+          <w:rFonts w:ascii="Arial" w:hAnsi="Arial" w:cs="Arial"/>
+          <w:b/>
+          <w:bCs/>
+        </w:rPr>
+        <w:t>setToken</w:t>
+      </w:r>
+      <w:proofErr w:type="spellEnd"/>
+      <w:r>
+        <w:rPr>
+          <w:rFonts w:ascii="Arial" w:hAnsi="Arial" w:cs="Arial"/>
+          <w:b/>
+          <w:bCs/>
+        </w:rPr>
+        <w:t>(</w:t>
+      </w:r>
+      <w:proofErr w:type="spellStart"/>
+      <w:r>
+        <w:rPr>
+          <w:rFonts w:ascii="Arial" w:hAnsi="Arial" w:cs="Arial"/>
+          <w:b/>
+          <w:bCs/>
+        </w:rPr>
+        <w:t>process.env.DISCORDTOKEN</w:t>
+      </w:r>
+      <w:proofErr w:type="spellEnd"/>
       <w:r>
         <w:rPr>
           <w:rFonts w:ascii="Arial" w:hAnsi="Arial" w:cs="Arial"/>
@@ -3020,337 +2951,96 @@
         </w:rPr>
         <w:t>);</w:t>
       </w:r>
-      <w:proofErr w:type="gramEnd"/>
-    </w:p>
-    <w:p>
-      <w:pPr>
-        <w:rPr>
-          <w:rFonts w:ascii="Arial" w:hAnsi="Arial" w:cs="Arial"/>
-          <w:b/>
-          <w:bCs/>
-        </w:rPr>
-      </w:pPr>
-      <w:r>
-        <w:rPr>
-          <w:rFonts w:ascii="Arial" w:hAnsi="Arial" w:cs="Arial"/>
-          <w:b/>
-          <w:bCs/>
-        </w:rPr>
-        <w:t>const fs = require('</w:t>
-      </w:r>
-      <w:proofErr w:type="spellStart"/>
-      <w:r>
-        <w:rPr>
-          <w:rFonts w:ascii="Arial" w:hAnsi="Arial" w:cs="Arial"/>
-          <w:b/>
-          <w:bCs/>
-        </w:rPr>
-        <w:t>fs'</w:t>
-      </w:r>
-      <w:proofErr w:type="spellEnd"/>
-      <w:proofErr w:type="gramStart"/>
-      <w:r>
-        <w:rPr>
-          <w:rFonts w:ascii="Arial" w:hAnsi="Arial" w:cs="Arial"/>
-          <w:b/>
-          <w:bCs/>
-        </w:rPr>
-        <w:t>);</w:t>
-      </w:r>
-      <w:proofErr w:type="gramEnd"/>
-    </w:p>
-    <w:p>
-      <w:pPr>
-        <w:rPr>
-          <w:rFonts w:ascii="Arial" w:hAnsi="Arial" w:cs="Arial"/>
-          <w:b/>
-          <w:bCs/>
-        </w:rPr>
-      </w:pPr>
-      <w:r>
-        <w:rPr>
-          <w:rFonts w:ascii="Arial" w:hAnsi="Arial" w:cs="Arial"/>
-          <w:b/>
-          <w:bCs/>
-        </w:rPr>
-        <w:t>const path = require('path'</w:t>
-      </w:r>
-      <w:proofErr w:type="gramStart"/>
-      <w:r>
-        <w:rPr>
-          <w:rFonts w:ascii="Arial" w:hAnsi="Arial" w:cs="Arial"/>
-          <w:b/>
-          <w:bCs/>
-        </w:rPr>
-        <w:t>);</w:t>
-      </w:r>
-      <w:proofErr w:type="gramEnd"/>
-    </w:p>
-    <w:p>
-      <w:pPr>
-        <w:rPr>
-          <w:rFonts w:ascii="Arial" w:hAnsi="Arial" w:cs="Arial"/>
-          <w:b/>
-          <w:bCs/>
-        </w:rPr>
-      </w:pPr>
-      <w:r>
-        <w:rPr>
-          <w:rFonts w:ascii="Arial" w:hAnsi="Arial" w:cs="Arial"/>
-          <w:b/>
-          <w:bCs/>
-        </w:rPr>
-        <w:t>require('</w:t>
-      </w:r>
-      <w:proofErr w:type="spellStart"/>
-      <w:r>
-        <w:rPr>
-          <w:rFonts w:ascii="Arial" w:hAnsi="Arial" w:cs="Arial"/>
-          <w:b/>
-          <w:bCs/>
-        </w:rPr>
-        <w:t>dotenv</w:t>
-      </w:r>
-      <w:proofErr w:type="spellEnd"/>
-      <w:r>
-        <w:rPr>
-          <w:rFonts w:ascii="Arial" w:hAnsi="Arial" w:cs="Arial"/>
-          <w:b/>
-          <w:bCs/>
-        </w:rPr>
-        <w:t>').</w:t>
-      </w:r>
-      <w:proofErr w:type="gramStart"/>
-      <w:r>
-        <w:rPr>
-          <w:rFonts w:ascii="Arial" w:hAnsi="Arial" w:cs="Arial"/>
-          <w:b/>
-          <w:bCs/>
-        </w:rPr>
-        <w:t>config();</w:t>
-      </w:r>
-      <w:proofErr w:type="gramEnd"/>
-    </w:p>
-    <w:p>
-      <w:r>
-        <w:t>After we have it, we should create a new folder called commands. These commands will be .</w:t>
-      </w:r>
-      <w:proofErr w:type="spellStart"/>
-      <w:r>
-        <w:t>js</w:t>
-      </w:r>
-      <w:proofErr w:type="spellEnd"/>
-      <w:r>
-        <w:t xml:space="preserve"> files which correspond to the interactions we want to allow with the bot. Next, we should make a shorthand for finding the path to </w:t>
-      </w:r>
-      <w:proofErr w:type="gramStart"/>
-      <w:r>
-        <w:t>all of</w:t>
-      </w:r>
-      <w:proofErr w:type="gramEnd"/>
-      <w:r>
-        <w:t xml:space="preserve"> our commands using the path library we brought in. A sample to read </w:t>
-      </w:r>
-      <w:proofErr w:type="gramStart"/>
-      <w:r>
-        <w:t>all of</w:t>
-      </w:r>
-      <w:proofErr w:type="gramEnd"/>
-      <w:r>
-        <w:t xml:space="preserve"> the commands, require them, and then make them available as an array can be found here:</w:t>
-      </w:r>
-    </w:p>
-    <w:p>
-      <w:pPr>
-        <w:rPr>
-          <w:rFonts w:ascii="Arial" w:hAnsi="Arial" w:cs="Arial"/>
-          <w:b/>
-          <w:bCs/>
-        </w:rPr>
-      </w:pPr>
-      <w:r>
-        <w:rPr>
-          <w:rFonts w:ascii="Arial" w:hAnsi="Arial" w:cs="Arial"/>
-          <w:b/>
-          <w:bCs/>
-        </w:rPr>
-        <w:t xml:space="preserve">// Grab all the command files from the </w:t>
-      </w:r>
-      <w:proofErr w:type="gramStart"/>
-      <w:r>
-        <w:rPr>
-          <w:rFonts w:ascii="Arial" w:hAnsi="Arial" w:cs="Arial"/>
-          <w:b/>
-          <w:bCs/>
-        </w:rPr>
-        <w:t>commands</w:t>
-      </w:r>
-      <w:proofErr w:type="gramEnd"/>
-      <w:r>
-        <w:rPr>
-          <w:rFonts w:ascii="Arial" w:hAnsi="Arial" w:cs="Arial"/>
-          <w:b/>
-          <w:bCs/>
-        </w:rPr>
-        <w:t xml:space="preserve"> directory</w:t>
-      </w:r>
-    </w:p>
-    <w:p>
-      <w:pPr>
-        <w:rPr>
-          <w:rFonts w:ascii="Arial" w:hAnsi="Arial" w:cs="Arial"/>
-          <w:b/>
-          <w:bCs/>
-        </w:rPr>
-      </w:pPr>
-      <w:r>
-        <w:rPr>
-          <w:rFonts w:ascii="Arial" w:hAnsi="Arial" w:cs="Arial"/>
-          <w:b/>
-          <w:bCs/>
-        </w:rPr>
-        <w:t>const commands = [</w:t>
-      </w:r>
-      <w:proofErr w:type="gramStart"/>
-      <w:r>
-        <w:rPr>
-          <w:rFonts w:ascii="Arial" w:hAnsi="Arial" w:cs="Arial"/>
-          <w:b/>
-          <w:bCs/>
-        </w:rPr>
-        <w:t>];</w:t>
-      </w:r>
-      <w:proofErr w:type="gramEnd"/>
-    </w:p>
-    <w:p>
-      <w:pPr>
-        <w:rPr>
-          <w:rFonts w:ascii="Arial" w:hAnsi="Arial" w:cs="Arial"/>
-          <w:b/>
-          <w:bCs/>
-        </w:rPr>
-      </w:pPr>
-      <w:r>
-        <w:rPr>
-          <w:rFonts w:ascii="Arial" w:hAnsi="Arial" w:cs="Arial"/>
-          <w:b/>
-          <w:bCs/>
-        </w:rPr>
-        <w:t xml:space="preserve">const </w:t>
-      </w:r>
-      <w:proofErr w:type="spellStart"/>
-      <w:r>
-        <w:rPr>
-          <w:rFonts w:ascii="Arial" w:hAnsi="Arial" w:cs="Arial"/>
-          <w:b/>
-          <w:bCs/>
-        </w:rPr>
-        <w:t>commandsPath</w:t>
-      </w:r>
-      <w:proofErr w:type="spellEnd"/>
-      <w:r>
-        <w:rPr>
-          <w:rFonts w:ascii="Arial" w:hAnsi="Arial" w:cs="Arial"/>
-          <w:b/>
-          <w:bCs/>
-        </w:rPr>
-        <w:t xml:space="preserve"> = </w:t>
-      </w:r>
-      <w:proofErr w:type="spellStart"/>
-      <w:proofErr w:type="gramStart"/>
-      <w:r>
-        <w:rPr>
-          <w:rFonts w:ascii="Arial" w:hAnsi="Arial" w:cs="Arial"/>
-          <w:b/>
-          <w:bCs/>
-        </w:rPr>
-        <w:t>path.join</w:t>
-      </w:r>
-      <w:proofErr w:type="spellEnd"/>
-      <w:proofErr w:type="gramEnd"/>
-      <w:r>
-        <w:rPr>
-          <w:rFonts w:ascii="Arial" w:hAnsi="Arial" w:cs="Arial"/>
-          <w:b/>
-          <w:bCs/>
-        </w:rPr>
-        <w:t>(__</w:t>
-      </w:r>
-      <w:proofErr w:type="spellStart"/>
-      <w:r>
-        <w:rPr>
-          <w:rFonts w:ascii="Arial" w:hAnsi="Arial" w:cs="Arial"/>
-          <w:b/>
-          <w:bCs/>
-        </w:rPr>
-        <w:t>dirname</w:t>
-      </w:r>
-      <w:proofErr w:type="spellEnd"/>
-      <w:r>
-        <w:rPr>
-          <w:rFonts w:ascii="Arial" w:hAnsi="Arial" w:cs="Arial"/>
-          <w:b/>
-          <w:bCs/>
-        </w:rPr>
-        <w:t>, 'commands'</w:t>
-      </w:r>
-      <w:proofErr w:type="gramStart"/>
-      <w:r>
-        <w:rPr>
-          <w:rFonts w:ascii="Arial" w:hAnsi="Arial" w:cs="Arial"/>
-          <w:b/>
-          <w:bCs/>
-        </w:rPr>
-        <w:t>);</w:t>
-      </w:r>
-      <w:proofErr w:type="gramEnd"/>
-    </w:p>
-    <w:p>
-      <w:pPr>
-        <w:rPr>
-          <w:rFonts w:ascii="Arial" w:hAnsi="Arial" w:cs="Arial"/>
-          <w:b/>
-          <w:bCs/>
-        </w:rPr>
-      </w:pPr>
-      <w:r>
-        <w:rPr>
-          <w:rFonts w:ascii="Arial" w:hAnsi="Arial" w:cs="Arial"/>
-          <w:b/>
-          <w:bCs/>
-        </w:rPr>
-        <w:t xml:space="preserve">const </w:t>
-      </w:r>
-      <w:proofErr w:type="spellStart"/>
-      <w:r>
-        <w:rPr>
-          <w:rFonts w:ascii="Arial" w:hAnsi="Arial" w:cs="Arial"/>
-          <w:b/>
-          <w:bCs/>
-        </w:rPr>
-        <w:t>commandFiles</w:t>
-      </w:r>
-      <w:proofErr w:type="spellEnd"/>
-      <w:r>
-        <w:rPr>
-          <w:rFonts w:ascii="Arial" w:hAnsi="Arial" w:cs="Arial"/>
-          <w:b/>
-          <w:bCs/>
-        </w:rPr>
-        <w:t xml:space="preserve"> = </w:t>
-      </w:r>
-      <w:proofErr w:type="spellStart"/>
-      <w:proofErr w:type="gramStart"/>
-      <w:r>
-        <w:rPr>
-          <w:rFonts w:ascii="Arial" w:hAnsi="Arial" w:cs="Arial"/>
-          <w:b/>
-          <w:bCs/>
-        </w:rPr>
-        <w:t>fs.readdirSync</w:t>
-      </w:r>
-      <w:proofErr w:type="spellEnd"/>
-      <w:proofErr w:type="gramEnd"/>
+    </w:p>
+    <w:p>
+      <w:r>
+        <w:t xml:space="preserve">Then, we need to attempt to publish each command. This version of it will publish the commands globally using </w:t>
+      </w:r>
+      <w:proofErr w:type="spellStart"/>
+      <w:r>
+        <w:rPr>
+          <w:b/>
+          <w:bCs/>
+        </w:rPr>
+        <w:t>Routes.applicationCommands</w:t>
+      </w:r>
+      <w:proofErr w:type="spellEnd"/>
+      <w:r>
+        <w:t xml:space="preserve">, however if you want to make it individual to a guild, use </w:t>
+      </w:r>
+      <w:proofErr w:type="spellStart"/>
+      <w:r>
+        <w:rPr>
+          <w:b/>
+          <w:bCs/>
+        </w:rPr>
+        <w:t>Routes.applicationGuildCommands</w:t>
+      </w:r>
+      <w:proofErr w:type="spellEnd"/>
+      <w:r>
+        <w:t xml:space="preserve"> instead. Put each command using something like below:</w:t>
+      </w:r>
+    </w:p>
+    <w:p>
+      <w:pPr>
+        <w:rPr>
+          <w:rFonts w:ascii="Arial" w:hAnsi="Arial" w:cs="Arial"/>
+          <w:b/>
+          <w:bCs/>
+        </w:rPr>
+      </w:pPr>
+      <w:r>
+        <w:rPr>
+          <w:rFonts w:ascii="Arial" w:hAnsi="Arial" w:cs="Arial"/>
+          <w:b/>
+          <w:bCs/>
+        </w:rPr>
+        <w:t xml:space="preserve">// Post these commands globally. </w:t>
+      </w:r>
+    </w:p>
+    <w:p>
+      <w:pPr>
+        <w:rPr>
+          <w:rFonts w:ascii="Arial" w:hAnsi="Arial" w:cs="Arial"/>
+          <w:b/>
+          <w:bCs/>
+        </w:rPr>
+      </w:pPr>
+      <w:r>
+        <w:rPr>
+          <w:rFonts w:ascii="Arial" w:hAnsi="Arial" w:cs="Arial"/>
+          <w:b/>
+          <w:bCs/>
+        </w:rPr>
+        <w:t>(async () =&gt; {</w:t>
+      </w:r>
+    </w:p>
+    <w:p>
+      <w:pPr>
+        <w:rPr>
+          <w:rFonts w:ascii="Arial" w:hAnsi="Arial" w:cs="Arial"/>
+          <w:b/>
+          <w:bCs/>
+        </w:rPr>
+      </w:pPr>
+      <w:r>
+        <w:rPr>
+          <w:rFonts w:ascii="Arial" w:hAnsi="Arial" w:cs="Arial"/>
+          <w:b/>
+          <w:bCs/>
+        </w:rPr>
+        <w:t xml:space="preserve">    const data = await </w:t>
+      </w:r>
+      <w:proofErr w:type="spellStart"/>
+      <w:r>
+        <w:rPr>
+          <w:rFonts w:ascii="Arial" w:hAnsi="Arial" w:cs="Arial"/>
+          <w:b/>
+          <w:bCs/>
+        </w:rPr>
+        <w:t>rest.put</w:t>
+      </w:r>
+      <w:proofErr w:type="spellEnd"/>
       <w:r>
         <w:rPr>
           <w:rFonts w:ascii="Arial" w:hAnsi="Arial" w:cs="Arial"/>
@@ -3359,125 +3049,31 @@
         </w:rPr>
         <w:t>(</w:t>
       </w:r>
-      <w:proofErr w:type="spellStart"/>
-      <w:r>
-        <w:rPr>
-          <w:rFonts w:ascii="Arial" w:hAnsi="Arial" w:cs="Arial"/>
-          <w:b/>
-          <w:bCs/>
-        </w:rPr>
-        <w:t>commandsPath</w:t>
-      </w:r>
-      <w:proofErr w:type="spellEnd"/>
-      <w:proofErr w:type="gramStart"/>
-      <w:r>
-        <w:rPr>
-          <w:rFonts w:ascii="Arial" w:hAnsi="Arial" w:cs="Arial"/>
-          <w:b/>
-          <w:bCs/>
-        </w:rPr>
-        <w:t>).filter</w:t>
-      </w:r>
-      <w:proofErr w:type="gramEnd"/>
-      <w:r>
-        <w:rPr>
-          <w:rFonts w:ascii="Arial" w:hAnsi="Arial" w:cs="Arial"/>
-          <w:b/>
-          <w:bCs/>
-        </w:rPr>
-        <w:t xml:space="preserve">(file =&gt; </w:t>
-      </w:r>
-      <w:proofErr w:type="spellStart"/>
-      <w:proofErr w:type="gramStart"/>
-      <w:r>
-        <w:rPr>
-          <w:rFonts w:ascii="Arial" w:hAnsi="Arial" w:cs="Arial"/>
-          <w:b/>
-          <w:bCs/>
-        </w:rPr>
-        <w:t>file.endsWith</w:t>
-      </w:r>
-      <w:proofErr w:type="spellEnd"/>
-      <w:proofErr w:type="gramEnd"/>
-      <w:r>
-        <w:rPr>
-          <w:rFonts w:ascii="Arial" w:hAnsi="Arial" w:cs="Arial"/>
-          <w:b/>
-          <w:bCs/>
-        </w:rPr>
-        <w:t>('.</w:t>
-      </w:r>
-      <w:proofErr w:type="spellStart"/>
-      <w:r>
-        <w:rPr>
-          <w:rFonts w:ascii="Arial" w:hAnsi="Arial" w:cs="Arial"/>
-          <w:b/>
-          <w:bCs/>
-        </w:rPr>
-        <w:t>js'</w:t>
-      </w:r>
-      <w:proofErr w:type="spellEnd"/>
-      <w:r>
-        <w:rPr>
-          <w:rFonts w:ascii="Arial" w:hAnsi="Arial" w:cs="Arial"/>
-          <w:b/>
-          <w:bCs/>
-        </w:rPr>
-        <w:t>)</w:t>
-      </w:r>
-      <w:proofErr w:type="gramStart"/>
-      <w:r>
-        <w:rPr>
-          <w:rFonts w:ascii="Arial" w:hAnsi="Arial" w:cs="Arial"/>
-          <w:b/>
-          <w:bCs/>
-        </w:rPr>
-        <w:t>);</w:t>
-      </w:r>
-      <w:proofErr w:type="gramEnd"/>
-    </w:p>
-    <w:p>
-      <w:pPr>
-        <w:rPr>
-          <w:rFonts w:ascii="Arial" w:hAnsi="Arial" w:cs="Arial"/>
-          <w:b/>
-          <w:bCs/>
-        </w:rPr>
-      </w:pPr>
-    </w:p>
-    <w:p>
-      <w:pPr>
-        <w:rPr>
-          <w:rFonts w:ascii="Arial" w:hAnsi="Arial" w:cs="Arial"/>
-          <w:b/>
-          <w:bCs/>
-        </w:rPr>
-      </w:pPr>
-      <w:r>
-        <w:rPr>
-          <w:rFonts w:ascii="Arial" w:hAnsi="Arial" w:cs="Arial"/>
-          <w:b/>
-          <w:bCs/>
-        </w:rPr>
-        <w:t xml:space="preserve">// Grab the </w:t>
-      </w:r>
-      <w:proofErr w:type="spellStart"/>
-      <w:r>
-        <w:rPr>
-          <w:rFonts w:ascii="Arial" w:hAnsi="Arial" w:cs="Arial"/>
-          <w:b/>
-          <w:bCs/>
-        </w:rPr>
-        <w:t>SlashCommandBuilder#</w:t>
-      </w:r>
-      <w:proofErr w:type="gramStart"/>
-      <w:r>
-        <w:rPr>
-          <w:rFonts w:ascii="Arial" w:hAnsi="Arial" w:cs="Arial"/>
-          <w:b/>
-          <w:bCs/>
-        </w:rPr>
-        <w:t>toJSON</w:t>
+    </w:p>
+    <w:p>
+      <w:pPr>
+        <w:rPr>
+          <w:rFonts w:ascii="Arial" w:hAnsi="Arial" w:cs="Arial"/>
+          <w:b/>
+          <w:bCs/>
+        </w:rPr>
+      </w:pPr>
+      <w:r>
+        <w:rPr>
+          <w:rFonts w:ascii="Arial" w:hAnsi="Arial" w:cs="Arial"/>
+          <w:b/>
+          <w:bCs/>
+        </w:rPr>
+        <w:t xml:space="preserve">    </w:t>
+      </w:r>
+      <w:proofErr w:type="spellStart"/>
+      <w:r>
+        <w:rPr>
+          <w:rFonts w:ascii="Arial" w:hAnsi="Arial" w:cs="Arial"/>
+          <w:b/>
+          <w:bCs/>
+        </w:rPr>
+        <w:t>Routes.applicationCommands</w:t>
       </w:r>
       <w:proofErr w:type="spellEnd"/>
       <w:r>
@@ -3488,466 +3084,7 @@
         </w:rPr>
         <w:t>(</w:t>
       </w:r>
-      <w:proofErr w:type="gramEnd"/>
-      <w:r>
-        <w:rPr>
-          <w:rFonts w:ascii="Arial" w:hAnsi="Arial" w:cs="Arial"/>
-          <w:b/>
-          <w:bCs/>
-        </w:rPr>
-        <w:t>) output of each command's data for deployment</w:t>
-      </w:r>
-    </w:p>
-    <w:p>
-      <w:pPr>
-        <w:rPr>
-          <w:rFonts w:ascii="Arial" w:hAnsi="Arial" w:cs="Arial"/>
-          <w:b/>
-          <w:bCs/>
-        </w:rPr>
-      </w:pPr>
-      <w:r>
-        <w:rPr>
-          <w:rFonts w:ascii="Arial" w:hAnsi="Arial" w:cs="Arial"/>
-          <w:b/>
-          <w:bCs/>
-        </w:rPr>
-        <w:t xml:space="preserve">for (const file of </w:t>
-      </w:r>
-      <w:proofErr w:type="spellStart"/>
-      <w:proofErr w:type="gramStart"/>
-      <w:r>
-        <w:rPr>
-          <w:rFonts w:ascii="Arial" w:hAnsi="Arial" w:cs="Arial"/>
-          <w:b/>
-          <w:bCs/>
-        </w:rPr>
-        <w:t>commandFiles</w:t>
-      </w:r>
-      <w:proofErr w:type="spellEnd"/>
-      <w:r>
-        <w:rPr>
-          <w:rFonts w:ascii="Arial" w:hAnsi="Arial" w:cs="Arial"/>
-          <w:b/>
-          <w:bCs/>
-        </w:rPr>
-        <w:t>) {</w:t>
-      </w:r>
-      <w:proofErr w:type="gramEnd"/>
-    </w:p>
-    <w:p>
-      <w:pPr>
-        <w:rPr>
-          <w:rFonts w:ascii="Arial" w:hAnsi="Arial" w:cs="Arial"/>
-          <w:b/>
-          <w:bCs/>
-        </w:rPr>
-      </w:pPr>
-      <w:r>
-        <w:rPr>
-          <w:rFonts w:ascii="Arial" w:hAnsi="Arial" w:cs="Arial"/>
-          <w:b/>
-          <w:bCs/>
-        </w:rPr>
-        <w:t>    const command = require(</w:t>
-      </w:r>
-      <w:proofErr w:type="gramStart"/>
-      <w:r>
-        <w:rPr>
-          <w:rFonts w:ascii="Arial" w:hAnsi="Arial" w:cs="Arial"/>
-          <w:b/>
-          <w:bCs/>
-        </w:rPr>
-        <w:t>`./</w:t>
-      </w:r>
-      <w:proofErr w:type="gramEnd"/>
-      <w:r>
-        <w:rPr>
-          <w:rFonts w:ascii="Arial" w:hAnsi="Arial" w:cs="Arial"/>
-          <w:b/>
-          <w:bCs/>
-        </w:rPr>
-        <w:t>commands/${file}`</w:t>
-      </w:r>
-      <w:proofErr w:type="gramStart"/>
-      <w:r>
-        <w:rPr>
-          <w:rFonts w:ascii="Arial" w:hAnsi="Arial" w:cs="Arial"/>
-          <w:b/>
-          <w:bCs/>
-        </w:rPr>
-        <w:t>);</w:t>
-      </w:r>
-      <w:proofErr w:type="gramEnd"/>
-    </w:p>
-    <w:p>
-      <w:pPr>
-        <w:rPr>
-          <w:rFonts w:ascii="Arial" w:hAnsi="Arial" w:cs="Arial"/>
-          <w:b/>
-          <w:bCs/>
-        </w:rPr>
-      </w:pPr>
-      <w:r>
-        <w:rPr>
-          <w:rFonts w:ascii="Arial" w:hAnsi="Arial" w:cs="Arial"/>
-          <w:b/>
-          <w:bCs/>
-        </w:rPr>
-        <w:t xml:space="preserve">    </w:t>
-      </w:r>
-      <w:proofErr w:type="spellStart"/>
-      <w:proofErr w:type="gramStart"/>
-      <w:r>
-        <w:rPr>
-          <w:rFonts w:ascii="Arial" w:hAnsi="Arial" w:cs="Arial"/>
-          <w:b/>
-          <w:bCs/>
-        </w:rPr>
-        <w:t>commands.push</w:t>
-      </w:r>
-      <w:proofErr w:type="spellEnd"/>
-      <w:proofErr w:type="gramEnd"/>
-      <w:r>
-        <w:rPr>
-          <w:rFonts w:ascii="Arial" w:hAnsi="Arial" w:cs="Arial"/>
-          <w:b/>
-          <w:bCs/>
-        </w:rPr>
-        <w:t>(</w:t>
-      </w:r>
-      <w:proofErr w:type="spellStart"/>
-      <w:r>
-        <w:rPr>
-          <w:rFonts w:ascii="Arial" w:hAnsi="Arial" w:cs="Arial"/>
-          <w:b/>
-          <w:bCs/>
-        </w:rPr>
-        <w:t>command.</w:t>
-      </w:r>
-      <w:proofErr w:type="gramStart"/>
-      <w:r>
-        <w:rPr>
-          <w:rFonts w:ascii="Arial" w:hAnsi="Arial" w:cs="Arial"/>
-          <w:b/>
-          <w:bCs/>
-        </w:rPr>
-        <w:t>data.toJSON</w:t>
-      </w:r>
-      <w:proofErr w:type="spellEnd"/>
-      <w:proofErr w:type="gramEnd"/>
-      <w:r>
-        <w:rPr>
-          <w:rFonts w:ascii="Arial" w:hAnsi="Arial" w:cs="Arial"/>
-          <w:b/>
-          <w:bCs/>
-        </w:rPr>
-        <w:t>()</w:t>
-      </w:r>
-      <w:proofErr w:type="gramStart"/>
-      <w:r>
-        <w:rPr>
-          <w:rFonts w:ascii="Arial" w:hAnsi="Arial" w:cs="Arial"/>
-          <w:b/>
-          <w:bCs/>
-        </w:rPr>
-        <w:t>);</w:t>
-      </w:r>
-      <w:proofErr w:type="gramEnd"/>
-    </w:p>
-    <w:p>
-      <w:pPr>
-        <w:rPr>
-          <w:rFonts w:ascii="Arial" w:hAnsi="Arial" w:cs="Arial"/>
-          <w:b/>
-          <w:bCs/>
-        </w:rPr>
-      </w:pPr>
-      <w:r>
-        <w:rPr>
-          <w:rFonts w:ascii="Arial" w:hAnsi="Arial" w:cs="Arial"/>
-          <w:b/>
-          <w:bCs/>
-        </w:rPr>
-        <w:t>}</w:t>
-      </w:r>
-    </w:p>
-    <w:p>
-      <w:r>
-        <w:t>The idea with this is each .</w:t>
-      </w:r>
-      <w:proofErr w:type="spellStart"/>
-      <w:r>
-        <w:t>js</w:t>
-      </w:r>
-      <w:proofErr w:type="spellEnd"/>
-      <w:r>
-        <w:t xml:space="preserve"> file is being read, required and then we’re pushing the data export which we’ll create later. </w:t>
-      </w:r>
-      <w:r>
-        <w:t xml:space="preserve">Now that we have </w:t>
-      </w:r>
-      <w:proofErr w:type="gramStart"/>
-      <w:r>
-        <w:t>all of</w:t>
-      </w:r>
-      <w:proofErr w:type="gramEnd"/>
-      <w:r>
-        <w:t xml:space="preserve"> the commands in memory, </w:t>
-      </w:r>
-      <w:proofErr w:type="gramStart"/>
-      <w:r>
-        <w:t>lets</w:t>
-      </w:r>
-      <w:proofErr w:type="gramEnd"/>
-      <w:r>
-        <w:t xml:space="preserve"> create a new handler for the interaction commands. Discord’s API functions on REST calls, so we can use REST version 10 by declaring it below:</w:t>
-      </w:r>
-    </w:p>
-    <w:p>
-      <w:pPr>
-        <w:rPr>
-          <w:rFonts w:ascii="Arial" w:hAnsi="Arial" w:cs="Arial"/>
-          <w:b/>
-          <w:bCs/>
-        </w:rPr>
-      </w:pPr>
-      <w:r>
-        <w:rPr>
-          <w:rFonts w:ascii="Arial" w:hAnsi="Arial" w:cs="Arial"/>
-          <w:b/>
-          <w:bCs/>
-        </w:rPr>
-        <w:t>// Construct and prepare an instance of the REST module</w:t>
-      </w:r>
-    </w:p>
-    <w:p>
-      <w:pPr>
-        <w:rPr>
-          <w:rFonts w:ascii="Arial" w:hAnsi="Arial" w:cs="Arial"/>
-          <w:b/>
-          <w:bCs/>
-        </w:rPr>
-      </w:pPr>
-      <w:r>
-        <w:rPr>
-          <w:rFonts w:ascii="Arial" w:hAnsi="Arial" w:cs="Arial"/>
-          <w:b/>
-          <w:bCs/>
-        </w:rPr>
-        <w:t xml:space="preserve">const rest = new </w:t>
-      </w:r>
-      <w:proofErr w:type="gramStart"/>
-      <w:r>
-        <w:rPr>
-          <w:rFonts w:ascii="Arial" w:hAnsi="Arial" w:cs="Arial"/>
-          <w:b/>
-          <w:bCs/>
-        </w:rPr>
-        <w:t>REST({ version</w:t>
-      </w:r>
-      <w:proofErr w:type="gramEnd"/>
-      <w:r>
-        <w:rPr>
-          <w:rFonts w:ascii="Arial" w:hAnsi="Arial" w:cs="Arial"/>
-          <w:b/>
-          <w:bCs/>
-        </w:rPr>
-        <w:t>: '10</w:t>
-      </w:r>
-      <w:proofErr w:type="gramStart"/>
-      <w:r>
-        <w:rPr>
-          <w:rFonts w:ascii="Arial" w:hAnsi="Arial" w:cs="Arial"/>
-          <w:b/>
-          <w:bCs/>
-        </w:rPr>
-        <w:t>' }).</w:t>
-      </w:r>
-      <w:proofErr w:type="spellStart"/>
-      <w:r>
-        <w:rPr>
-          <w:rFonts w:ascii="Arial" w:hAnsi="Arial" w:cs="Arial"/>
-          <w:b/>
-          <w:bCs/>
-        </w:rPr>
-        <w:t>setToken</w:t>
-      </w:r>
-      <w:proofErr w:type="spellEnd"/>
-      <w:proofErr w:type="gramEnd"/>
-      <w:r>
-        <w:rPr>
-          <w:rFonts w:ascii="Arial" w:hAnsi="Arial" w:cs="Arial"/>
-          <w:b/>
-          <w:bCs/>
-        </w:rPr>
-        <w:t>(</w:t>
-      </w:r>
-      <w:proofErr w:type="spellStart"/>
-      <w:proofErr w:type="gramStart"/>
-      <w:r>
-        <w:rPr>
-          <w:rFonts w:ascii="Arial" w:hAnsi="Arial" w:cs="Arial"/>
-          <w:b/>
-          <w:bCs/>
-        </w:rPr>
-        <w:t>process.env.DISCORDTOKEN</w:t>
-      </w:r>
-      <w:proofErr w:type="spellEnd"/>
-      <w:r>
-        <w:rPr>
-          <w:rFonts w:ascii="Arial" w:hAnsi="Arial" w:cs="Arial"/>
-          <w:b/>
-          <w:bCs/>
-        </w:rPr>
-        <w:t>);</w:t>
-      </w:r>
-      <w:proofErr w:type="gramEnd"/>
-    </w:p>
-    <w:p>
-      <w:r>
-        <w:t xml:space="preserve">Then, we need to attempt to publish each command. This version of it will publish </w:t>
-      </w:r>
-      <w:proofErr w:type="gramStart"/>
-      <w:r>
-        <w:t>the commands</w:t>
-      </w:r>
-      <w:proofErr w:type="gramEnd"/>
-      <w:r>
-        <w:t xml:space="preserve"> globally using </w:t>
-      </w:r>
-      <w:proofErr w:type="spellStart"/>
-      <w:r>
-        <w:rPr>
-          <w:b/>
-          <w:bCs/>
-        </w:rPr>
-        <w:t>Routes.applicationCommands</w:t>
-      </w:r>
-      <w:proofErr w:type="spellEnd"/>
-      <w:r>
-        <w:t xml:space="preserve">, however if you want to make it individual to a guild, use </w:t>
-      </w:r>
-      <w:proofErr w:type="spellStart"/>
-      <w:r>
-        <w:rPr>
-          <w:b/>
-          <w:bCs/>
-        </w:rPr>
-        <w:t>Routes.applicationGuildCommands</w:t>
-      </w:r>
-      <w:proofErr w:type="spellEnd"/>
-      <w:r>
-        <w:t xml:space="preserve"> instead. Put each command using something like below:</w:t>
-      </w:r>
-    </w:p>
-    <w:p>
-      <w:pPr>
-        <w:rPr>
-          <w:rFonts w:ascii="Arial" w:hAnsi="Arial" w:cs="Arial"/>
-          <w:b/>
-          <w:bCs/>
-        </w:rPr>
-      </w:pPr>
-      <w:r>
-        <w:rPr>
-          <w:rFonts w:ascii="Arial" w:hAnsi="Arial" w:cs="Arial"/>
-          <w:b/>
-          <w:bCs/>
-        </w:rPr>
-        <w:t xml:space="preserve">// Post these commands globally. </w:t>
-      </w:r>
-    </w:p>
-    <w:p>
-      <w:pPr>
-        <w:rPr>
-          <w:rFonts w:ascii="Arial" w:hAnsi="Arial" w:cs="Arial"/>
-          <w:b/>
-          <w:bCs/>
-        </w:rPr>
-      </w:pPr>
-      <w:r>
-        <w:rPr>
-          <w:rFonts w:ascii="Arial" w:hAnsi="Arial" w:cs="Arial"/>
-          <w:b/>
-          <w:bCs/>
-        </w:rPr>
-        <w:t>(async () =&gt; {</w:t>
-      </w:r>
-    </w:p>
-    <w:p>
-      <w:pPr>
-        <w:rPr>
-          <w:rFonts w:ascii="Arial" w:hAnsi="Arial" w:cs="Arial"/>
-          <w:b/>
-          <w:bCs/>
-        </w:rPr>
-      </w:pPr>
-      <w:r>
-        <w:rPr>
-          <w:rFonts w:ascii="Arial" w:hAnsi="Arial" w:cs="Arial"/>
-          <w:b/>
-          <w:bCs/>
-        </w:rPr>
-        <w:t xml:space="preserve">    const data = await </w:t>
-      </w:r>
-      <w:proofErr w:type="spellStart"/>
-      <w:proofErr w:type="gramStart"/>
-      <w:r>
-        <w:rPr>
-          <w:rFonts w:ascii="Arial" w:hAnsi="Arial" w:cs="Arial"/>
-          <w:b/>
-          <w:bCs/>
-        </w:rPr>
-        <w:t>rest.put</w:t>
-      </w:r>
-      <w:proofErr w:type="spellEnd"/>
-      <w:r>
-        <w:rPr>
-          <w:rFonts w:ascii="Arial" w:hAnsi="Arial" w:cs="Arial"/>
-          <w:b/>
-          <w:bCs/>
-        </w:rPr>
-        <w:t>(</w:t>
-      </w:r>
-      <w:proofErr w:type="gramEnd"/>
-    </w:p>
-    <w:p>
-      <w:pPr>
-        <w:rPr>
-          <w:rFonts w:ascii="Arial" w:hAnsi="Arial" w:cs="Arial"/>
-          <w:b/>
-          <w:bCs/>
-        </w:rPr>
-      </w:pPr>
-      <w:r>
-        <w:rPr>
-          <w:rFonts w:ascii="Arial" w:hAnsi="Arial" w:cs="Arial"/>
-          <w:b/>
-          <w:bCs/>
-        </w:rPr>
-        <w:t xml:space="preserve">    </w:t>
-      </w:r>
-      <w:proofErr w:type="spellStart"/>
-      <w:r>
-        <w:rPr>
-          <w:rFonts w:ascii="Arial" w:hAnsi="Arial" w:cs="Arial"/>
-          <w:b/>
-          <w:bCs/>
-        </w:rPr>
-        <w:t>Routes.applicationCommands</w:t>
-      </w:r>
-      <w:proofErr w:type="spellEnd"/>
-      <w:r>
-        <w:rPr>
-          <w:rFonts w:ascii="Arial" w:hAnsi="Arial" w:cs="Arial"/>
-          <w:b/>
-          <w:bCs/>
-        </w:rPr>
-        <w:t>(</w:t>
-      </w:r>
-      <w:proofErr w:type="spellStart"/>
-      <w:proofErr w:type="gramStart"/>
+      <w:proofErr w:type="spellStart"/>
       <w:r>
         <w:rPr>
           <w:rFonts w:ascii="Arial" w:hAnsi="Arial" w:cs="Arial"/>
@@ -3957,7 +3094,6 @@
         <w:t>process.env.CLIENTID</w:t>
       </w:r>
       <w:proofErr w:type="spellEnd"/>
-      <w:proofErr w:type="gramEnd"/>
       <w:r>
         <w:rPr>
           <w:rFonts w:ascii="Arial" w:hAnsi="Arial" w:cs="Arial"/>
@@ -3981,43 +3117,7 @@
           <w:b/>
           <w:bCs/>
         </w:rPr>
-        <w:t xml:space="preserve">        </w:t>
-      </w:r>
-      <w:proofErr w:type="gramStart"/>
-      <w:r>
-        <w:rPr>
-          <w:rFonts w:ascii="Arial" w:hAnsi="Arial" w:cs="Arial"/>
-          <w:b/>
-          <w:bCs/>
-        </w:rPr>
-        <w:t>{ body</w:t>
-      </w:r>
-      <w:proofErr w:type="gramEnd"/>
-      <w:r>
-        <w:rPr>
-          <w:rFonts w:ascii="Arial" w:hAnsi="Arial" w:cs="Arial"/>
-          <w:b/>
-          <w:bCs/>
-        </w:rPr>
-        <w:t xml:space="preserve">: </w:t>
-      </w:r>
-      <w:proofErr w:type="gramStart"/>
-      <w:r>
-        <w:rPr>
-          <w:rFonts w:ascii="Arial" w:hAnsi="Arial" w:cs="Arial"/>
-          <w:b/>
-          <w:bCs/>
-        </w:rPr>
-        <w:t>commands }</w:t>
-      </w:r>
-      <w:proofErr w:type="gramEnd"/>
-      <w:r>
-        <w:rPr>
-          <w:rFonts w:ascii="Arial" w:hAnsi="Arial" w:cs="Arial"/>
-          <w:b/>
-          <w:bCs/>
-        </w:rPr>
-        <w:t>,</w:t>
+        <w:t>        { body: commands },</w:t>
       </w:r>
     </w:p>
     <w:p>
@@ -4051,28 +3151,9 @@
           <w:b/>
           <w:bCs/>
         </w:rPr>
-        <w:t xml:space="preserve">    </w:t>
-      </w:r>
-      <w:proofErr w:type="gramStart"/>
-      <w:r>
-        <w:rPr>
-          <w:rFonts w:ascii="Arial" w:hAnsi="Arial" w:cs="Arial"/>
-          <w:b/>
-          <w:bCs/>
-        </w:rPr>
-        <w:t>console.log(</w:t>
-      </w:r>
-      <w:proofErr w:type="gramEnd"/>
-      <w:r>
-        <w:rPr>
-          <w:rFonts w:ascii="Arial" w:hAnsi="Arial" w:cs="Arial"/>
-          <w:b/>
-          <w:bCs/>
-        </w:rPr>
-        <w:t>`Successfully reloaded ${</w:t>
-      </w:r>
-      <w:proofErr w:type="spellStart"/>
-      <w:proofErr w:type="gramStart"/>
+        <w:t>    console.log(`Successfully reloaded ${</w:t>
+      </w:r>
+      <w:proofErr w:type="spellStart"/>
       <w:r>
         <w:rPr>
           <w:rFonts w:ascii="Arial" w:hAnsi="Arial" w:cs="Arial"/>
@@ -4082,25 +3163,14 @@
         <w:t>data.length</w:t>
       </w:r>
       <w:proofErr w:type="spellEnd"/>
-      <w:proofErr w:type="gramEnd"/>
-      <w:r>
-        <w:rPr>
-          <w:rFonts w:ascii="Arial" w:hAnsi="Arial" w:cs="Arial"/>
-          <w:b/>
-          <w:bCs/>
-        </w:rPr>
-        <w:t xml:space="preserve">} application (/) </w:t>
-      </w:r>
-      <w:proofErr w:type="gramStart"/>
-      <w:r>
-        <w:rPr>
-          <w:rFonts w:ascii="Arial" w:hAnsi="Arial" w:cs="Arial"/>
-          <w:b/>
-          <w:bCs/>
-        </w:rPr>
-        <w:t>commands.`);</w:t>
-      </w:r>
-      <w:proofErr w:type="gramEnd"/>
+      <w:r>
+        <w:rPr>
+          <w:rFonts w:ascii="Arial" w:hAnsi="Arial" w:cs="Arial"/>
+          <w:b/>
+          <w:bCs/>
+        </w:rPr>
+        <w:t>} application (/) commands.`);</w:t>
+      </w:r>
     </w:p>
     <w:p>
       <w:pPr>
@@ -4211,15 +3281,7 @@
     </w:p>
     <w:p>
       <w:r>
-        <w:t xml:space="preserve">Now </w:t>
-      </w:r>
-      <w:proofErr w:type="gramStart"/>
-      <w:r>
-        <w:t>lets</w:t>
-      </w:r>
-      <w:proofErr w:type="gramEnd"/>
-      <w:r>
-        <w:t xml:space="preserve"> create a simple command to add someone to the list of gagged people. </w:t>
+        <w:t xml:space="preserve">Now lets create a simple command to add someone to the list of gagged people. </w:t>
       </w:r>
       <w:r>
         <w:t xml:space="preserve">Create a new file in the commands folder named </w:t>
@@ -4261,16 +3323,7 @@
           <w:b/>
           <w:bCs/>
         </w:rPr>
-        <w:t xml:space="preserve">const </w:t>
-      </w:r>
-      <w:proofErr w:type="gramStart"/>
-      <w:r>
-        <w:rPr>
-          <w:rFonts w:ascii="Arial" w:hAnsi="Arial" w:cs="Arial"/>
-          <w:b/>
-          <w:bCs/>
-        </w:rPr>
-        <w:t xml:space="preserve">{ </w:t>
+        <w:t xml:space="preserve">const { </w:t>
       </w:r>
       <w:proofErr w:type="spellStart"/>
       <w:r>
@@ -4282,37 +3335,24 @@
         <w:t>SlashCommandBuilder</w:t>
       </w:r>
       <w:proofErr w:type="spellEnd"/>
-      <w:proofErr w:type="gramEnd"/>
-      <w:r>
-        <w:rPr>
-          <w:rFonts w:ascii="Arial" w:hAnsi="Arial" w:cs="Arial"/>
-          <w:b/>
-          <w:bCs/>
-        </w:rPr>
-        <w:t xml:space="preserve"> } = require('discord.js'</w:t>
-      </w:r>
-      <w:proofErr w:type="gramStart"/>
-      <w:r>
-        <w:rPr>
-          <w:rFonts w:ascii="Arial" w:hAnsi="Arial" w:cs="Arial"/>
-          <w:b/>
-          <w:bCs/>
-        </w:rPr>
-        <w:t>);</w:t>
-      </w:r>
-      <w:proofErr w:type="gramEnd"/>
+      <w:r>
+        <w:rPr>
+          <w:rFonts w:ascii="Arial" w:hAnsi="Arial" w:cs="Arial"/>
+          <w:b/>
+          <w:bCs/>
+        </w:rPr>
+        <w:t xml:space="preserve"> } = require('discord.js');</w:t>
+      </w:r>
     </w:p>
     <w:p>
       <w:r>
         <w:t xml:space="preserve">Then, like with how we did functions, we’re going to export modules. This time, instead of declaring the functions and assigning them, we’re going to set the </w:t>
       </w:r>
       <w:proofErr w:type="spellStart"/>
-      <w:proofErr w:type="gramStart"/>
       <w:r>
         <w:t>module.exports</w:t>
       </w:r>
       <w:proofErr w:type="spellEnd"/>
-      <w:proofErr w:type="gramEnd"/>
       <w:r>
         <w:t xml:space="preserve"> to an object with properties. The properties this time are data and execute, where data is constructed using the </w:t>
       </w:r>
@@ -4345,7 +3385,6 @@
         <w:t xml:space="preserve">Our module’s data function needs to call the </w:t>
       </w:r>
       <w:proofErr w:type="spellStart"/>
-      <w:proofErr w:type="gramStart"/>
       <w:r>
         <w:rPr>
           <w:b/>
@@ -4359,172 +3398,615 @@
           <w:b/>
           <w:bCs/>
         </w:rPr>
-        <w:t>(</w:t>
-      </w:r>
-      <w:proofErr w:type="gramEnd"/>
-      <w:r>
-        <w:rPr>
+        <w:t>()</w:t>
+      </w:r>
+      <w:r>
+        <w:t xml:space="preserve"> and then </w:t>
+      </w:r>
+      <w:proofErr w:type="spellStart"/>
+      <w:r>
+        <w:rPr>
+          <w:b/>
+          <w:bCs/>
+        </w:rPr>
+        <w:t>setName</w:t>
+      </w:r>
+      <w:proofErr w:type="spellEnd"/>
+      <w:r>
+        <w:t xml:space="preserve">, </w:t>
+      </w:r>
+      <w:proofErr w:type="spellStart"/>
+      <w:r>
+        <w:rPr>
+          <w:b/>
+          <w:bCs/>
+        </w:rPr>
+        <w:t>setDescription</w:t>
+      </w:r>
+      <w:proofErr w:type="spellEnd"/>
+      <w:r>
+        <w:t xml:space="preserve">, </w:t>
+      </w:r>
+      <w:proofErr w:type="spellStart"/>
+      <w:r>
+        <w:rPr>
+          <w:b/>
+          <w:bCs/>
+        </w:rPr>
+        <w:t>addUserOption</w:t>
+      </w:r>
+      <w:proofErr w:type="spellEnd"/>
+      <w:r>
+        <w:t xml:space="preserve">, and then </w:t>
+      </w:r>
+      <w:proofErr w:type="spellStart"/>
+      <w:r>
+        <w:rPr>
+          <w:b/>
+          <w:bCs/>
+        </w:rPr>
+        <w:t>addChoices</w:t>
+      </w:r>
+      <w:proofErr w:type="spellEnd"/>
+      <w:r>
+        <w:t xml:space="preserve">. These functions can be chained on each other even across different lines, which means they’ll be called in succession, as long as you don’t put a semicolon between them. </w:t>
+      </w:r>
+      <w:r>
+        <w:t xml:space="preserve">We will also be assigning those choices to the </w:t>
+      </w:r>
+      <w:proofErr w:type="spellStart"/>
+      <w:r>
+        <w:t>gagtypes</w:t>
+      </w:r>
+      <w:proofErr w:type="spellEnd"/>
+      <w:r>
+        <w:t xml:space="preserve"> variables, which we’ll set up in a second. This way, whenever we add a new function to our gags folder, it can automatically retrieve and add it to the function without any code editing here. </w:t>
+      </w:r>
+    </w:p>
+    <w:p>
+      <w:r>
+        <w:t xml:space="preserve">Finally, we’re going to start by console logging the interaction, but we’ll do something meaningful with it in a bit! </w:t>
+      </w:r>
+      <w:r>
+        <w:t xml:space="preserve">A sample that can be used for the gag </w:t>
+      </w:r>
+      <w:r>
+        <w:t xml:space="preserve">interaction </w:t>
+      </w:r>
+      <w:r>
+        <w:t>function is below</w:t>
+      </w:r>
+      <w:r>
+        <w:t>:</w:t>
+      </w:r>
+    </w:p>
+    <w:p>
+      <w:pPr>
+        <w:rPr>
+          <w:rFonts w:ascii="Arial" w:hAnsi="Arial" w:cs="Arial"/>
+          <w:b/>
+          <w:bCs/>
+        </w:rPr>
+      </w:pPr>
+      <w:proofErr w:type="spellStart"/>
+      <w:r>
+        <w:rPr>
+          <w:rFonts w:ascii="Arial" w:hAnsi="Arial" w:cs="Arial"/>
+          <w:b/>
+          <w:bCs/>
+        </w:rPr>
+        <w:t>module.exports</w:t>
+      </w:r>
+      <w:proofErr w:type="spellEnd"/>
+      <w:r>
+        <w:rPr>
+          <w:rFonts w:ascii="Arial" w:hAnsi="Arial" w:cs="Arial"/>
+          <w:b/>
+          <w:bCs/>
+        </w:rPr>
+        <w:t xml:space="preserve"> = {</w:t>
+      </w:r>
+    </w:p>
+    <w:p>
+      <w:pPr>
+        <w:rPr>
+          <w:rFonts w:ascii="Arial" w:hAnsi="Arial" w:cs="Arial"/>
+          <w:b/>
+          <w:bCs/>
+        </w:rPr>
+      </w:pPr>
+      <w:r>
+        <w:rPr>
+          <w:rFonts w:ascii="Arial" w:hAnsi="Arial" w:cs="Arial"/>
+          <w:b/>
+          <w:bCs/>
+        </w:rPr>
+        <w:t xml:space="preserve">    data: new </w:t>
+      </w:r>
+      <w:proofErr w:type="spellStart"/>
+      <w:r>
+        <w:rPr>
+          <w:rFonts w:ascii="Arial" w:hAnsi="Arial" w:cs="Arial"/>
+          <w:b/>
+          <w:bCs/>
+        </w:rPr>
+        <w:t>SlashCommandBuilder</w:t>
+      </w:r>
+      <w:proofErr w:type="spellEnd"/>
+      <w:r>
+        <w:rPr>
+          <w:rFonts w:ascii="Arial" w:hAnsi="Arial" w:cs="Arial"/>
+          <w:b/>
+          <w:bCs/>
+        </w:rPr>
+        <w:t>()</w:t>
+      </w:r>
+    </w:p>
+    <w:p>
+      <w:pPr>
+        <w:rPr>
+          <w:rFonts w:ascii="Arial" w:hAnsi="Arial" w:cs="Arial"/>
+          <w:b/>
+          <w:bCs/>
+        </w:rPr>
+      </w:pPr>
+      <w:r>
+        <w:rPr>
+          <w:rFonts w:ascii="Arial" w:hAnsi="Arial" w:cs="Arial"/>
+          <w:b/>
+          <w:bCs/>
+        </w:rPr>
+        <w:t>        .</w:t>
+      </w:r>
+      <w:proofErr w:type="spellStart"/>
+      <w:r>
+        <w:rPr>
+          <w:rFonts w:ascii="Arial" w:hAnsi="Arial" w:cs="Arial"/>
+          <w:b/>
+          <w:bCs/>
+        </w:rPr>
+        <w:t>setName</w:t>
+      </w:r>
+      <w:proofErr w:type="spellEnd"/>
+      <w:r>
+        <w:rPr>
+          <w:rFonts w:ascii="Arial" w:hAnsi="Arial" w:cs="Arial"/>
+          <w:b/>
+          <w:bCs/>
+        </w:rPr>
+        <w:t>('gag')</w:t>
+      </w:r>
+    </w:p>
+    <w:p>
+      <w:pPr>
+        <w:rPr>
+          <w:rFonts w:ascii="Arial" w:hAnsi="Arial" w:cs="Arial"/>
+          <w:b/>
+          <w:bCs/>
+        </w:rPr>
+      </w:pPr>
+      <w:r>
+        <w:rPr>
+          <w:rFonts w:ascii="Arial" w:hAnsi="Arial" w:cs="Arial"/>
+          <w:b/>
+          <w:bCs/>
+        </w:rPr>
+        <w:t>        .</w:t>
+      </w:r>
+      <w:proofErr w:type="spellStart"/>
+      <w:r>
+        <w:rPr>
+          <w:rFonts w:ascii="Arial" w:hAnsi="Arial" w:cs="Arial"/>
+          <w:b/>
+          <w:bCs/>
+        </w:rPr>
+        <w:t>setDescription</w:t>
+      </w:r>
+      <w:proofErr w:type="spellEnd"/>
+      <w:r>
+        <w:rPr>
+          <w:rFonts w:ascii="Arial" w:hAnsi="Arial" w:cs="Arial"/>
+          <w:b/>
+          <w:bCs/>
+        </w:rPr>
+        <w:t>('Apply a gag to the user')</w:t>
+      </w:r>
+    </w:p>
+    <w:p>
+      <w:pPr>
+        <w:rPr>
+          <w:rFonts w:ascii="Arial" w:hAnsi="Arial" w:cs="Arial"/>
+          <w:b/>
+          <w:bCs/>
+        </w:rPr>
+      </w:pPr>
+      <w:r>
+        <w:rPr>
+          <w:rFonts w:ascii="Arial" w:hAnsi="Arial" w:cs="Arial"/>
+          <w:b/>
+          <w:bCs/>
+        </w:rPr>
+        <w:t>        .</w:t>
+      </w:r>
+      <w:proofErr w:type="spellStart"/>
+      <w:r>
+        <w:rPr>
+          <w:rFonts w:ascii="Arial" w:hAnsi="Arial" w:cs="Arial"/>
+          <w:b/>
+          <w:bCs/>
+        </w:rPr>
+        <w:t>addUserOption</w:t>
+      </w:r>
+      <w:proofErr w:type="spellEnd"/>
+      <w:r>
+        <w:rPr>
+          <w:rFonts w:ascii="Arial" w:hAnsi="Arial" w:cs="Arial"/>
+          <w:b/>
+          <w:bCs/>
+        </w:rPr>
+        <w:t>(opt =&gt;</w:t>
+      </w:r>
+    </w:p>
+    <w:p>
+      <w:pPr>
+        <w:rPr>
+          <w:rFonts w:ascii="Arial" w:hAnsi="Arial" w:cs="Arial"/>
+          <w:b/>
+          <w:bCs/>
+        </w:rPr>
+      </w:pPr>
+      <w:r>
+        <w:rPr>
+          <w:rFonts w:ascii="Arial" w:hAnsi="Arial" w:cs="Arial"/>
+          <w:b/>
+          <w:bCs/>
+        </w:rPr>
+        <w:t xml:space="preserve">            </w:t>
+      </w:r>
+      <w:proofErr w:type="spellStart"/>
+      <w:r>
+        <w:rPr>
+          <w:rFonts w:ascii="Arial" w:hAnsi="Arial" w:cs="Arial"/>
+          <w:b/>
+          <w:bCs/>
+        </w:rPr>
+        <w:t>opt.setName</w:t>
+      </w:r>
+      <w:proofErr w:type="spellEnd"/>
+      <w:r>
+        <w:rPr>
+          <w:rFonts w:ascii="Arial" w:hAnsi="Arial" w:cs="Arial"/>
+          <w:b/>
+          <w:bCs/>
+        </w:rPr>
+        <w:t>('user')</w:t>
+      </w:r>
+    </w:p>
+    <w:p>
+      <w:pPr>
+        <w:rPr>
+          <w:rFonts w:ascii="Arial" w:hAnsi="Arial" w:cs="Arial"/>
+          <w:b/>
+          <w:bCs/>
+        </w:rPr>
+      </w:pPr>
+      <w:r>
+        <w:rPr>
+          <w:rFonts w:ascii="Arial" w:hAnsi="Arial" w:cs="Arial"/>
+          <w:b/>
+          <w:bCs/>
+        </w:rPr>
+        <w:t>            .</w:t>
+      </w:r>
+      <w:proofErr w:type="spellStart"/>
+      <w:r>
+        <w:rPr>
+          <w:rFonts w:ascii="Arial" w:hAnsi="Arial" w:cs="Arial"/>
+          <w:b/>
+          <w:bCs/>
+        </w:rPr>
+        <w:t>setDescription</w:t>
+      </w:r>
+      <w:proofErr w:type="spellEnd"/>
+      <w:r>
+        <w:rPr>
+          <w:rFonts w:ascii="Arial" w:hAnsi="Arial" w:cs="Arial"/>
+          <w:b/>
+          <w:bCs/>
+        </w:rPr>
+        <w:t>('The user to gag')</w:t>
+      </w:r>
+    </w:p>
+    <w:p>
+      <w:pPr>
+        <w:rPr>
+          <w:rFonts w:ascii="Arial" w:hAnsi="Arial" w:cs="Arial"/>
+          <w:b/>
+          <w:bCs/>
+        </w:rPr>
+      </w:pPr>
+      <w:r>
+        <w:rPr>
+          <w:rFonts w:ascii="Arial" w:hAnsi="Arial" w:cs="Arial"/>
+          <w:b/>
+          <w:bCs/>
+        </w:rPr>
+        <w:t>            .</w:t>
+      </w:r>
+      <w:proofErr w:type="spellStart"/>
+      <w:r>
+        <w:rPr>
+          <w:rFonts w:ascii="Arial" w:hAnsi="Arial" w:cs="Arial"/>
+          <w:b/>
+          <w:bCs/>
+        </w:rPr>
+        <w:t>setRequired</w:t>
+      </w:r>
+      <w:proofErr w:type="spellEnd"/>
+      <w:r>
+        <w:rPr>
+          <w:rFonts w:ascii="Arial" w:hAnsi="Arial" w:cs="Arial"/>
+          <w:b/>
+          <w:bCs/>
+        </w:rPr>
+        <w:t>(true)</w:t>
+      </w:r>
+    </w:p>
+    <w:p>
+      <w:pPr>
+        <w:rPr>
+          <w:rFonts w:ascii="Arial" w:hAnsi="Arial" w:cs="Arial"/>
+          <w:b/>
+          <w:bCs/>
+        </w:rPr>
+      </w:pPr>
+      <w:r>
+        <w:rPr>
+          <w:rFonts w:ascii="Arial" w:hAnsi="Arial" w:cs="Arial"/>
+          <w:b/>
+          <w:bCs/>
+        </w:rPr>
+        <w:t>        )</w:t>
+      </w:r>
+    </w:p>
+    <w:p>
+      <w:pPr>
+        <w:rPr>
+          <w:rFonts w:ascii="Arial" w:hAnsi="Arial" w:cs="Arial"/>
+          <w:b/>
+          <w:bCs/>
+        </w:rPr>
+      </w:pPr>
+      <w:r>
+        <w:rPr>
+          <w:rFonts w:ascii="Arial" w:hAnsi="Arial" w:cs="Arial"/>
+          <w:b/>
+          <w:bCs/>
+        </w:rPr>
+        <w:t>        .</w:t>
+      </w:r>
+      <w:proofErr w:type="spellStart"/>
+      <w:r>
+        <w:rPr>
+          <w:rFonts w:ascii="Arial" w:hAnsi="Arial" w:cs="Arial"/>
+          <w:b/>
+          <w:bCs/>
+        </w:rPr>
+        <w:t>addStringOption</w:t>
+      </w:r>
+      <w:proofErr w:type="spellEnd"/>
+      <w:r>
+        <w:rPr>
+          <w:rFonts w:ascii="Arial" w:hAnsi="Arial" w:cs="Arial"/>
+          <w:b/>
+          <w:bCs/>
+        </w:rPr>
+        <w:t>(opt =&gt;</w:t>
+      </w:r>
+    </w:p>
+    <w:p>
+      <w:pPr>
+        <w:rPr>
+          <w:rFonts w:ascii="Arial" w:hAnsi="Arial" w:cs="Arial"/>
+          <w:b/>
+          <w:bCs/>
+        </w:rPr>
+      </w:pPr>
+      <w:r>
+        <w:rPr>
+          <w:rFonts w:ascii="Arial" w:hAnsi="Arial" w:cs="Arial"/>
+          <w:b/>
+          <w:bCs/>
+        </w:rPr>
+        <w:t xml:space="preserve">            </w:t>
+      </w:r>
+      <w:proofErr w:type="spellStart"/>
+      <w:r>
+        <w:rPr>
+          <w:rFonts w:ascii="Arial" w:hAnsi="Arial" w:cs="Arial"/>
+          <w:b/>
+          <w:bCs/>
+        </w:rPr>
+        <w:t>opt.setName</w:t>
+      </w:r>
+      <w:proofErr w:type="spellEnd"/>
+      <w:r>
+        <w:rPr>
+          <w:rFonts w:ascii="Arial" w:hAnsi="Arial" w:cs="Arial"/>
+          <w:b/>
+          <w:bCs/>
+        </w:rPr>
+        <w:t>('gag')</w:t>
+      </w:r>
+    </w:p>
+    <w:p>
+      <w:pPr>
+        <w:rPr>
+          <w:rFonts w:ascii="Arial" w:hAnsi="Arial" w:cs="Arial"/>
+          <w:b/>
+          <w:bCs/>
+        </w:rPr>
+      </w:pPr>
+      <w:r>
+        <w:rPr>
+          <w:rFonts w:ascii="Arial" w:hAnsi="Arial" w:cs="Arial"/>
+          <w:b/>
+          <w:bCs/>
+        </w:rPr>
+        <w:t>            .</w:t>
+      </w:r>
+      <w:proofErr w:type="spellStart"/>
+      <w:r>
+        <w:rPr>
+          <w:rFonts w:ascii="Arial" w:hAnsi="Arial" w:cs="Arial"/>
+          <w:b/>
+          <w:bCs/>
+        </w:rPr>
+        <w:t>setDescription</w:t>
+      </w:r>
+      <w:proofErr w:type="spellEnd"/>
+      <w:r>
+        <w:rPr>
+          <w:rFonts w:ascii="Arial" w:hAnsi="Arial" w:cs="Arial"/>
+          <w:b/>
+          <w:bCs/>
+        </w:rPr>
+        <w:t>('Type of gag to use')</w:t>
+      </w:r>
+    </w:p>
+    <w:p>
+      <w:pPr>
+        <w:rPr>
+          <w:rFonts w:ascii="Arial" w:hAnsi="Arial" w:cs="Arial"/>
+          <w:b/>
+          <w:bCs/>
+        </w:rPr>
+      </w:pPr>
+      <w:r>
+        <w:rPr>
+          <w:rFonts w:ascii="Arial" w:hAnsi="Arial" w:cs="Arial"/>
+          <w:b/>
+          <w:bCs/>
+        </w:rPr>
+        <w:t>            .</w:t>
+      </w:r>
+      <w:proofErr w:type="spellStart"/>
+      <w:r>
+        <w:rPr>
+          <w:rFonts w:ascii="Arial" w:hAnsi="Arial" w:cs="Arial"/>
+          <w:b/>
+          <w:bCs/>
+        </w:rPr>
+        <w:t>addChoices</w:t>
+      </w:r>
+      <w:proofErr w:type="spellEnd"/>
+      <w:r>
+        <w:rPr>
+          <w:rFonts w:ascii="Arial" w:hAnsi="Arial" w:cs="Arial"/>
+          <w:b/>
+          <w:bCs/>
+        </w:rPr>
+        <w:t>(...</w:t>
+      </w:r>
+      <w:proofErr w:type="spellStart"/>
+      <w:r>
+        <w:rPr>
+          <w:rFonts w:ascii="Arial" w:hAnsi="Arial" w:cs="Arial"/>
+          <w:b/>
+          <w:bCs/>
+        </w:rPr>
+        <w:t>gagtypes</w:t>
+      </w:r>
+      <w:proofErr w:type="spellEnd"/>
+      <w:r>
+        <w:rPr>
+          <w:rFonts w:ascii="Arial" w:hAnsi="Arial" w:cs="Arial"/>
           <w:b/>
           <w:bCs/>
         </w:rPr>
         <w:t>)</w:t>
       </w:r>
-      <w:r>
-        <w:t xml:space="preserve"> and then </w:t>
-      </w:r>
-      <w:proofErr w:type="spellStart"/>
-      <w:r>
-        <w:rPr>
-          <w:b/>
-          <w:bCs/>
-        </w:rPr>
-        <w:t>setName</w:t>
-      </w:r>
-      <w:proofErr w:type="spellEnd"/>
-      <w:r>
-        <w:t xml:space="preserve">, </w:t>
-      </w:r>
-      <w:proofErr w:type="spellStart"/>
-      <w:r>
-        <w:rPr>
-          <w:b/>
-          <w:bCs/>
-        </w:rPr>
-        <w:t>setDescription</w:t>
-      </w:r>
-      <w:proofErr w:type="spellEnd"/>
-      <w:r>
-        <w:t xml:space="preserve">, </w:t>
-      </w:r>
-      <w:proofErr w:type="spellStart"/>
-      <w:r>
-        <w:rPr>
-          <w:b/>
-          <w:bCs/>
-        </w:rPr>
-        <w:t>addUserOption</w:t>
-      </w:r>
-      <w:proofErr w:type="spellEnd"/>
-      <w:r>
-        <w:t xml:space="preserve">, and then </w:t>
-      </w:r>
-      <w:proofErr w:type="spellStart"/>
-      <w:r>
-        <w:rPr>
-          <w:b/>
-          <w:bCs/>
-        </w:rPr>
-        <w:t>addChoices</w:t>
-      </w:r>
-      <w:proofErr w:type="spellEnd"/>
-      <w:r>
-        <w:t xml:space="preserve">. These functions can be chained </w:t>
-      </w:r>
-      <w:proofErr w:type="gramStart"/>
-      <w:r>
-        <w:t>on</w:t>
-      </w:r>
-      <w:proofErr w:type="gramEnd"/>
-      <w:r>
-        <w:t xml:space="preserve"> each other even across different lines, which means they’ll be called in succession, </w:t>
-      </w:r>
-      <w:proofErr w:type="gramStart"/>
-      <w:r>
-        <w:t>as long as</w:t>
-      </w:r>
-      <w:proofErr w:type="gramEnd"/>
-      <w:r>
-        <w:t xml:space="preserve"> you don’t put a semicolon between them. </w:t>
-      </w:r>
-      <w:r>
-        <w:t xml:space="preserve">We will also be assigning those choices to the </w:t>
-      </w:r>
-      <w:proofErr w:type="spellStart"/>
-      <w:r>
-        <w:t>gagtypes</w:t>
-      </w:r>
-      <w:proofErr w:type="spellEnd"/>
-      <w:r>
-        <w:t xml:space="preserve"> variables, which we’ll set up in a second. This way, whenever we add a new function to our gags folder, it can automatically retrieve and add it to the function without any code editing here. </w:t>
-      </w:r>
-    </w:p>
-    <w:p>
-      <w:r>
-        <w:t xml:space="preserve">Finally, we’re going to start by console logging the interaction, but we’ll do something meaningful with it in a bit! </w:t>
-      </w:r>
-      <w:r>
-        <w:t xml:space="preserve">A sample that can be used for the gag </w:t>
-      </w:r>
-      <w:r>
-        <w:t xml:space="preserve">interaction </w:t>
-      </w:r>
-      <w:r>
-        <w:t>function is below</w:t>
-      </w:r>
-      <w:r>
-        <w:t>:</w:t>
-      </w:r>
-    </w:p>
-    <w:p>
-      <w:pPr>
-        <w:rPr>
-          <w:b/>
-          <w:bCs/>
-        </w:rPr>
-      </w:pPr>
-      <w:proofErr w:type="spellStart"/>
-      <w:proofErr w:type="gramStart"/>
-      <w:r>
-        <w:rPr>
-          <w:b/>
-          <w:bCs/>
-        </w:rPr>
-        <w:t>module.exports</w:t>
-      </w:r>
-      <w:proofErr w:type="spellEnd"/>
-      <w:proofErr w:type="gramEnd"/>
-      <w:r>
-        <w:rPr>
-          <w:b/>
-          <w:bCs/>
-        </w:rPr>
-        <w:t xml:space="preserve"> = {</w:t>
-      </w:r>
-    </w:p>
-    <w:p>
-      <w:pPr>
-        <w:rPr>
-          <w:b/>
-          <w:bCs/>
-        </w:rPr>
-      </w:pPr>
-      <w:r>
-        <w:rPr>
-          <w:b/>
-          <w:bCs/>
-        </w:rPr>
-        <w:t xml:space="preserve">    data: new </w:t>
-      </w:r>
-      <w:proofErr w:type="spellStart"/>
-      <w:proofErr w:type="gramStart"/>
-      <w:r>
-        <w:rPr>
-          <w:b/>
-          <w:bCs/>
-        </w:rPr>
-        <w:t>SlashCommandBuilder</w:t>
-      </w:r>
-      <w:proofErr w:type="spellEnd"/>
-      <w:r>
-        <w:rPr>
-          <w:b/>
-          <w:bCs/>
-        </w:rPr>
-        <w:t>(</w:t>
-      </w:r>
-      <w:proofErr w:type="gramEnd"/>
-      <w:r>
-        <w:rPr>
+    </w:p>
+    <w:p>
+      <w:pPr>
+        <w:rPr>
+          <w:rFonts w:ascii="Arial" w:hAnsi="Arial" w:cs="Arial"/>
+          <w:b/>
+          <w:bCs/>
+        </w:rPr>
+      </w:pPr>
+      <w:r>
+        <w:rPr>
+          <w:rFonts w:ascii="Arial" w:hAnsi="Arial" w:cs="Arial"/>
+          <w:b/>
+          <w:bCs/>
+        </w:rPr>
+        <w:t>        ),</w:t>
+      </w:r>
+    </w:p>
+    <w:p>
+      <w:pPr>
+        <w:rPr>
+          <w:rFonts w:ascii="Arial" w:hAnsi="Arial" w:cs="Arial"/>
+          <w:b/>
+          <w:bCs/>
+        </w:rPr>
+      </w:pPr>
+      <w:r>
+        <w:rPr>
+          <w:rFonts w:ascii="Arial" w:hAnsi="Arial" w:cs="Arial"/>
+          <w:b/>
+          <w:bCs/>
+        </w:rPr>
+        <w:t>    async execute(interaction) {</w:t>
+      </w:r>
+    </w:p>
+    <w:p>
+      <w:pPr>
+        <w:rPr>
+          <w:rFonts w:ascii="Arial" w:hAnsi="Arial" w:cs="Arial"/>
+          <w:b/>
+          <w:bCs/>
+        </w:rPr>
+      </w:pPr>
+      <w:r>
+        <w:rPr>
+          <w:rFonts w:ascii="Arial" w:hAnsi="Arial" w:cs="Arial"/>
+          <w:b/>
+          <w:bCs/>
+        </w:rPr>
+        <w:t>        console.log(interaction)</w:t>
+      </w:r>
+    </w:p>
+    <w:p>
+      <w:pPr>
+        <w:rPr>
+          <w:rFonts w:ascii="Arial" w:hAnsi="Arial" w:cs="Arial"/>
+          <w:b/>
+          <w:bCs/>
+        </w:rPr>
+      </w:pPr>
+      <w:r>
+        <w:rPr>
+          <w:rFonts w:ascii="Arial" w:hAnsi="Arial" w:cs="Arial"/>
+          <w:b/>
+          <w:bCs/>
+        </w:rPr>
+        <w:t>        console.log(</w:t>
+      </w:r>
+      <w:proofErr w:type="spellStart"/>
+      <w:r>
+        <w:rPr>
+          <w:rFonts w:ascii="Arial" w:hAnsi="Arial" w:cs="Arial"/>
+          <w:b/>
+          <w:bCs/>
+        </w:rPr>
+        <w:t>interaction.options</w:t>
+      </w:r>
+      <w:proofErr w:type="spellEnd"/>
+      <w:r>
+        <w:rPr>
+          <w:rFonts w:ascii="Arial" w:hAnsi="Arial" w:cs="Arial"/>
           <w:b/>
           <w:bCs/>
         </w:rPr>
@@ -4534,507 +4016,14 @@
     <w:p>
       <w:pPr>
         <w:rPr>
-          <w:b/>
-          <w:bCs/>
-        </w:rPr>
-      </w:pPr>
-      <w:r>
-        <w:rPr>
-          <w:b/>
-          <w:bCs/>
-        </w:rPr>
-        <w:t xml:space="preserve">        </w:t>
-      </w:r>
-      <w:proofErr w:type="gramStart"/>
-      <w:r>
-        <w:rPr>
-          <w:b/>
-          <w:bCs/>
-        </w:rPr>
-        <w:t>.</w:t>
-      </w:r>
-      <w:proofErr w:type="spellStart"/>
-      <w:r>
-        <w:rPr>
-          <w:b/>
-          <w:bCs/>
-        </w:rPr>
-        <w:t>setName</w:t>
-      </w:r>
-      <w:proofErr w:type="spellEnd"/>
-      <w:proofErr w:type="gramEnd"/>
-      <w:r>
-        <w:rPr>
-          <w:b/>
-          <w:bCs/>
-        </w:rPr>
-        <w:t>('gag')</w:t>
-      </w:r>
-    </w:p>
-    <w:p>
-      <w:pPr>
-        <w:rPr>
-          <w:b/>
-          <w:bCs/>
-        </w:rPr>
-      </w:pPr>
-      <w:r>
-        <w:rPr>
-          <w:b/>
-          <w:bCs/>
-        </w:rPr>
-        <w:t xml:space="preserve">        </w:t>
-      </w:r>
-      <w:proofErr w:type="gramStart"/>
-      <w:r>
-        <w:rPr>
-          <w:b/>
-          <w:bCs/>
-        </w:rPr>
-        <w:t>.</w:t>
-      </w:r>
-      <w:proofErr w:type="spellStart"/>
-      <w:r>
-        <w:rPr>
-          <w:b/>
-          <w:bCs/>
-        </w:rPr>
-        <w:t>setDescription</w:t>
-      </w:r>
-      <w:proofErr w:type="spellEnd"/>
-      <w:proofErr w:type="gramEnd"/>
-      <w:r>
-        <w:rPr>
-          <w:b/>
-          <w:bCs/>
-        </w:rPr>
-        <w:t>('Apply a gag to the user')</w:t>
-      </w:r>
-    </w:p>
-    <w:p>
-      <w:pPr>
-        <w:rPr>
-          <w:b/>
-          <w:bCs/>
-        </w:rPr>
-      </w:pPr>
-      <w:r>
-        <w:rPr>
-          <w:b/>
-          <w:bCs/>
-        </w:rPr>
-        <w:t xml:space="preserve">        </w:t>
-      </w:r>
-      <w:proofErr w:type="gramStart"/>
-      <w:r>
-        <w:rPr>
-          <w:b/>
-          <w:bCs/>
-        </w:rPr>
-        <w:t>.</w:t>
-      </w:r>
-      <w:proofErr w:type="spellStart"/>
-      <w:r>
-        <w:rPr>
-          <w:b/>
-          <w:bCs/>
-        </w:rPr>
-        <w:t>addUserOption</w:t>
-      </w:r>
-      <w:proofErr w:type="spellEnd"/>
-      <w:proofErr w:type="gramEnd"/>
-      <w:r>
-        <w:rPr>
-          <w:b/>
-          <w:bCs/>
-        </w:rPr>
-        <w:t>(opt =&gt;</w:t>
-      </w:r>
-    </w:p>
-    <w:p>
-      <w:pPr>
-        <w:rPr>
-          <w:b/>
-          <w:bCs/>
-        </w:rPr>
-      </w:pPr>
-      <w:r>
-        <w:rPr>
-          <w:b/>
-          <w:bCs/>
-        </w:rPr>
-        <w:t xml:space="preserve">            </w:t>
-      </w:r>
-      <w:proofErr w:type="spellStart"/>
-      <w:proofErr w:type="gramStart"/>
-      <w:r>
-        <w:rPr>
-          <w:b/>
-          <w:bCs/>
-        </w:rPr>
-        <w:t>opt.setName</w:t>
-      </w:r>
-      <w:proofErr w:type="spellEnd"/>
-      <w:proofErr w:type="gramEnd"/>
-      <w:r>
-        <w:rPr>
-          <w:b/>
-          <w:bCs/>
-        </w:rPr>
-        <w:t>('user')</w:t>
-      </w:r>
-    </w:p>
-    <w:p>
-      <w:pPr>
-        <w:rPr>
-          <w:b/>
-          <w:bCs/>
-        </w:rPr>
-      </w:pPr>
-      <w:r>
-        <w:rPr>
-          <w:b/>
-          <w:bCs/>
-        </w:rPr>
-        <w:t xml:space="preserve">            </w:t>
-      </w:r>
-      <w:proofErr w:type="gramStart"/>
-      <w:r>
-        <w:rPr>
-          <w:b/>
-          <w:bCs/>
-        </w:rPr>
-        <w:t>.</w:t>
-      </w:r>
-      <w:proofErr w:type="spellStart"/>
-      <w:r>
-        <w:rPr>
-          <w:b/>
-          <w:bCs/>
-        </w:rPr>
-        <w:t>setDescription</w:t>
-      </w:r>
-      <w:proofErr w:type="spellEnd"/>
-      <w:proofErr w:type="gramEnd"/>
-      <w:r>
-        <w:rPr>
-          <w:b/>
-          <w:bCs/>
-        </w:rPr>
-        <w:t>('The user to gag')</w:t>
-      </w:r>
-    </w:p>
-    <w:p>
-      <w:pPr>
-        <w:rPr>
-          <w:b/>
-          <w:bCs/>
-        </w:rPr>
-      </w:pPr>
-      <w:r>
-        <w:rPr>
-          <w:b/>
-          <w:bCs/>
-        </w:rPr>
-        <w:t xml:space="preserve">            </w:t>
-      </w:r>
-      <w:proofErr w:type="gramStart"/>
-      <w:r>
-        <w:rPr>
-          <w:b/>
-          <w:bCs/>
-        </w:rPr>
-        <w:t>.</w:t>
-      </w:r>
-      <w:proofErr w:type="spellStart"/>
-      <w:r>
-        <w:rPr>
-          <w:b/>
-          <w:bCs/>
-        </w:rPr>
-        <w:t>setRequired</w:t>
-      </w:r>
-      <w:proofErr w:type="spellEnd"/>
-      <w:proofErr w:type="gramEnd"/>
-      <w:r>
-        <w:rPr>
-          <w:b/>
-          <w:bCs/>
-        </w:rPr>
-        <w:t>(true)</w:t>
-      </w:r>
-    </w:p>
-    <w:p>
-      <w:pPr>
-        <w:rPr>
-          <w:b/>
-          <w:bCs/>
-        </w:rPr>
-      </w:pPr>
-      <w:r>
-        <w:rPr>
-          <w:b/>
-          <w:bCs/>
-        </w:rPr>
-        <w:t>        )</w:t>
-      </w:r>
-    </w:p>
-    <w:p>
-      <w:pPr>
-        <w:rPr>
-          <w:b/>
-          <w:bCs/>
-        </w:rPr>
-      </w:pPr>
-      <w:r>
-        <w:rPr>
-          <w:b/>
-          <w:bCs/>
-        </w:rPr>
-        <w:t xml:space="preserve">        </w:t>
-      </w:r>
-      <w:proofErr w:type="gramStart"/>
-      <w:r>
-        <w:rPr>
-          <w:b/>
-          <w:bCs/>
-        </w:rPr>
-        <w:t>.</w:t>
-      </w:r>
-      <w:proofErr w:type="spellStart"/>
-      <w:r>
-        <w:rPr>
-          <w:b/>
-          <w:bCs/>
-        </w:rPr>
-        <w:t>addStringOption</w:t>
-      </w:r>
-      <w:proofErr w:type="spellEnd"/>
-      <w:proofErr w:type="gramEnd"/>
-      <w:r>
-        <w:rPr>
-          <w:b/>
-          <w:bCs/>
-        </w:rPr>
-        <w:t>(opt =&gt;</w:t>
-      </w:r>
-    </w:p>
-    <w:p>
-      <w:pPr>
-        <w:rPr>
-          <w:b/>
-          <w:bCs/>
-        </w:rPr>
-      </w:pPr>
-      <w:r>
-        <w:rPr>
-          <w:b/>
-          <w:bCs/>
-        </w:rPr>
-        <w:t xml:space="preserve">            </w:t>
-      </w:r>
-      <w:proofErr w:type="spellStart"/>
-      <w:proofErr w:type="gramStart"/>
-      <w:r>
-        <w:rPr>
-          <w:b/>
-          <w:bCs/>
-        </w:rPr>
-        <w:t>opt.setName</w:t>
-      </w:r>
-      <w:proofErr w:type="spellEnd"/>
-      <w:proofErr w:type="gramEnd"/>
-      <w:r>
-        <w:rPr>
-          <w:b/>
-          <w:bCs/>
-        </w:rPr>
-        <w:t>('gag')</w:t>
-      </w:r>
-    </w:p>
-    <w:p>
-      <w:pPr>
-        <w:rPr>
-          <w:b/>
-          <w:bCs/>
-        </w:rPr>
-      </w:pPr>
-      <w:r>
-        <w:rPr>
-          <w:b/>
-          <w:bCs/>
-        </w:rPr>
-        <w:t xml:space="preserve">            </w:t>
-      </w:r>
-      <w:proofErr w:type="gramStart"/>
-      <w:r>
-        <w:rPr>
-          <w:b/>
-          <w:bCs/>
-        </w:rPr>
-        <w:t>.</w:t>
-      </w:r>
-      <w:proofErr w:type="spellStart"/>
-      <w:r>
-        <w:rPr>
-          <w:b/>
-          <w:bCs/>
-        </w:rPr>
-        <w:t>setDescription</w:t>
-      </w:r>
-      <w:proofErr w:type="spellEnd"/>
-      <w:proofErr w:type="gramEnd"/>
-      <w:r>
-        <w:rPr>
-          <w:b/>
-          <w:bCs/>
-        </w:rPr>
-        <w:t>('Type of gag to use')</w:t>
-      </w:r>
-    </w:p>
-    <w:p>
-      <w:pPr>
-        <w:rPr>
-          <w:b/>
-          <w:bCs/>
-        </w:rPr>
-      </w:pPr>
-      <w:r>
-        <w:rPr>
-          <w:b/>
-          <w:bCs/>
-        </w:rPr>
-        <w:t xml:space="preserve">            </w:t>
-      </w:r>
-      <w:proofErr w:type="gramStart"/>
-      <w:r>
-        <w:rPr>
-          <w:b/>
-          <w:bCs/>
-        </w:rPr>
-        <w:t>.</w:t>
-      </w:r>
-      <w:proofErr w:type="spellStart"/>
-      <w:r>
-        <w:rPr>
-          <w:b/>
-          <w:bCs/>
-        </w:rPr>
-        <w:t>addChoices</w:t>
-      </w:r>
-      <w:proofErr w:type="spellEnd"/>
-      <w:proofErr w:type="gramEnd"/>
-      <w:r>
-        <w:rPr>
-          <w:b/>
-          <w:bCs/>
-        </w:rPr>
-        <w:t>(...</w:t>
-      </w:r>
-      <w:proofErr w:type="spellStart"/>
-      <w:r>
-        <w:rPr>
-          <w:b/>
-          <w:bCs/>
-        </w:rPr>
-        <w:t>gagtypes</w:t>
-      </w:r>
-      <w:proofErr w:type="spellEnd"/>
-      <w:r>
-        <w:rPr>
-          <w:b/>
-          <w:bCs/>
-        </w:rPr>
-        <w:t>)</w:t>
-      </w:r>
-    </w:p>
-    <w:p>
-      <w:pPr>
-        <w:rPr>
-          <w:b/>
-          <w:bCs/>
-        </w:rPr>
-      </w:pPr>
-      <w:r>
-        <w:rPr>
-          <w:b/>
-          <w:bCs/>
-        </w:rPr>
-        <w:t>        ),</w:t>
-      </w:r>
-    </w:p>
-    <w:p>
-      <w:pPr>
-        <w:rPr>
-          <w:b/>
-          <w:bCs/>
-        </w:rPr>
-      </w:pPr>
-      <w:r>
-        <w:rPr>
-          <w:b/>
-          <w:bCs/>
-        </w:rPr>
-        <w:t>    async execute(interaction) {</w:t>
-      </w:r>
-    </w:p>
-    <w:p>
-      <w:pPr>
-        <w:rPr>
-          <w:b/>
-          <w:bCs/>
-        </w:rPr>
-      </w:pPr>
-      <w:r>
-        <w:rPr>
-          <w:b/>
-          <w:bCs/>
-        </w:rPr>
-        <w:t>        console.log(interaction)</w:t>
-      </w:r>
-    </w:p>
-    <w:p>
-      <w:pPr>
-        <w:rPr>
-          <w:b/>
-          <w:bCs/>
-        </w:rPr>
-      </w:pPr>
-      <w:r>
-        <w:rPr>
-          <w:b/>
-          <w:bCs/>
-        </w:rPr>
-        <w:t>        console.log(</w:t>
-      </w:r>
-      <w:proofErr w:type="spellStart"/>
-      <w:proofErr w:type="gramStart"/>
-      <w:r>
-        <w:rPr>
-          <w:b/>
-          <w:bCs/>
-        </w:rPr>
-        <w:t>interaction.options</w:t>
-      </w:r>
-      <w:proofErr w:type="spellEnd"/>
-      <w:proofErr w:type="gramEnd"/>
-      <w:r>
-        <w:rPr>
-          <w:b/>
-          <w:bCs/>
-        </w:rPr>
-        <w:t>)</w:t>
-      </w:r>
-    </w:p>
-    <w:p>
-      <w:pPr>
-        <w:rPr>
-          <w:b/>
-          <w:bCs/>
-        </w:rPr>
-      </w:pPr>
-      <w:r>
-        <w:rPr>
+          <w:rFonts w:ascii="Arial" w:hAnsi="Arial" w:cs="Arial"/>
+          <w:b/>
+          <w:bCs/>
+        </w:rPr>
+      </w:pPr>
+      <w:r>
+        <w:rPr>
+          <w:rFonts w:ascii="Arial" w:hAnsi="Arial" w:cs="Arial"/>
           <w:b/>
           <w:bCs/>
         </w:rPr>
@@ -5044,12 +4033,14 @@
     <w:p>
       <w:pPr>
         <w:rPr>
-          <w:b/>
-          <w:bCs/>
-        </w:rPr>
-      </w:pPr>
-      <w:r>
-        <w:rPr>
+          <w:rFonts w:ascii="Arial" w:hAnsi="Arial" w:cs="Arial"/>
+          <w:b/>
+          <w:bCs/>
+        </w:rPr>
+      </w:pPr>
+      <w:r>
+        <w:rPr>
+          <w:rFonts w:ascii="Arial" w:hAnsi="Arial" w:cs="Arial"/>
           <w:b/>
           <w:bCs/>
         </w:rPr>
@@ -5058,23 +4049,7 @@
     </w:p>
     <w:p>
       <w:r>
-        <w:t xml:space="preserve">Now, it’s </w:t>
-      </w:r>
-      <w:proofErr w:type="gramStart"/>
-      <w:r>
-        <w:t>pretty important</w:t>
-      </w:r>
-      <w:proofErr w:type="gramEnd"/>
-      <w:r>
-        <w:t xml:space="preserve"> that we set up the gag folder and add something in there. Create another folder named </w:t>
-      </w:r>
-      <w:proofErr w:type="gramStart"/>
-      <w:r>
-        <w:t>gags</w:t>
-      </w:r>
-      <w:proofErr w:type="gramEnd"/>
-      <w:r>
-        <w:t xml:space="preserve"> and then create a file in it called </w:t>
+        <w:t xml:space="preserve">Now, it’s pretty important that we set up the gag folder and add something in there. Create another folder named gags and then create a file in it called </w:t>
       </w:r>
       <w:r>
         <w:rPr>
@@ -5103,15 +4078,7 @@
       </w:r>
       <w:proofErr w:type="spellEnd"/>
       <w:r>
-        <w:t xml:space="preserve"> and then assign it to the exports </w:t>
-      </w:r>
-      <w:proofErr w:type="gramStart"/>
-      <w:r>
-        <w:t>similar to</w:t>
-      </w:r>
-      <w:proofErr w:type="gramEnd"/>
-      <w:r>
-        <w:t xml:space="preserve"> how we did with gagfunctions.js. </w:t>
+        <w:t xml:space="preserve"> and then assign it to the exports similar to how we did with gagfunctions.js. </w:t>
       </w:r>
       <w:r>
         <w:t xml:space="preserve">We should also export a property named </w:t>
@@ -5169,15 +4136,7 @@
     </w:p>
     <w:p>
       <w:r>
-        <w:t xml:space="preserve">Back to our slash gag function, we should require the fs and path modules and find every file in the gags folder </w:t>
-      </w:r>
-      <w:proofErr w:type="gramStart"/>
-      <w:r>
-        <w:t>similar to</w:t>
-      </w:r>
-      <w:proofErr w:type="gramEnd"/>
-      <w:r>
-        <w:t xml:space="preserve"> how we found them for the </w:t>
+        <w:t xml:space="preserve">Back to our slash gag function, we should require the fs and path modules and find every file in the gags folder similar to how we found them for the </w:t>
       </w:r>
       <w:r>
         <w:rPr>
@@ -5190,23 +4149,7 @@
         <w:t xml:space="preserve"> file. </w:t>
       </w:r>
       <w:r>
-        <w:t xml:space="preserve">A notable </w:t>
-      </w:r>
-      <w:proofErr w:type="gramStart"/>
-      <w:r>
-        <w:t>difference</w:t>
-      </w:r>
-      <w:proofErr w:type="gramEnd"/>
-      <w:r>
-        <w:t xml:space="preserve"> however, </w:t>
-      </w:r>
-      <w:proofErr w:type="gramStart"/>
-      <w:r>
-        <w:t>we</w:t>
-      </w:r>
-      <w:proofErr w:type="gramEnd"/>
-      <w:r>
-        <w:t xml:space="preserve"> need to construct the array we build with objects based on the export’s </w:t>
+        <w:t xml:space="preserve">A notable difference however, we need to construct the array we build with objects based on the export’s </w:t>
       </w:r>
       <w:proofErr w:type="spellStart"/>
       <w:r>
@@ -5222,7 +4165,18 @@
       </w:r>
       <w:proofErr w:type="spellEnd"/>
       <w:r>
-        <w:t xml:space="preserve"> will spread these as additional arguments, which is precisely what </w:t>
+        <w:t xml:space="preserve"> will </w:t>
+      </w:r>
+      <w:hyperlink r:id="rId33" w:history="1">
+        <w:r>
+          <w:rPr>
+            <w:rStyle w:val="Hyperlink"/>
+          </w:rPr>
+          <w:t>spread these as additional arguments</w:t>
+        </w:r>
+      </w:hyperlink>
+      <w:r>
+        <w:t xml:space="preserve">, which is precisely what </w:t>
       </w:r>
       <w:proofErr w:type="spellStart"/>
       <w:r>
@@ -5261,7 +4215,7 @@
                     <pic:cNvPicPr/>
                   </pic:nvPicPr>
                   <pic:blipFill>
-                    <a:blip r:embed="rId33"/>
+                    <a:blip r:embed="rId34"/>
                     <a:stretch>
                       <a:fillRect/>
                     </a:stretch>
@@ -5280,6 +4234,220 @@
             </a:graphic>
           </wp:inline>
         </w:drawing>
+      </w:r>
+    </w:p>
+    <w:p>
+      <w:r>
+        <w:t xml:space="preserve">Now let’s run </w:t>
+      </w:r>
+      <w:r>
+        <w:rPr>
+          <w:b/>
+          <w:bCs/>
+        </w:rPr>
+        <w:t>deploy-commands.js</w:t>
+      </w:r>
+      <w:r>
+        <w:t xml:space="preserve"> and test it! </w:t>
+      </w:r>
+    </w:p>
+    <w:p>
+      <w:r>
+        <w:t>You’ll notice while we were copy-pasting that though the right concept seems to be there, it crashed. Why? Drilling down into it, we should look at the gag.js command. It’s __</w:t>
+      </w:r>
+      <w:proofErr w:type="spellStart"/>
+      <w:r>
+        <w:t>dirname</w:t>
+      </w:r>
+      <w:proofErr w:type="spellEnd"/>
+      <w:r>
+        <w:t xml:space="preserve"> path starts in /commands, so we should add a ‘..’ before gags in the </w:t>
+      </w:r>
+      <w:proofErr w:type="spellStart"/>
+      <w:r>
+        <w:t>commandsPath</w:t>
+      </w:r>
+      <w:proofErr w:type="spellEnd"/>
+      <w:r>
+        <w:t xml:space="preserve">. </w:t>
+      </w:r>
+    </w:p>
+    <w:p>
+      <w:pPr>
+        <w:rPr>
+          <w:rFonts w:ascii="Arial" w:hAnsi="Arial" w:cs="Arial"/>
+          <w:b/>
+          <w:bCs/>
+        </w:rPr>
+      </w:pPr>
+      <w:r>
+        <w:rPr>
+          <w:rFonts w:ascii="Arial" w:hAnsi="Arial" w:cs="Arial"/>
+          <w:b/>
+          <w:bCs/>
+        </w:rPr>
+        <w:t xml:space="preserve">const </w:t>
+      </w:r>
+      <w:proofErr w:type="spellStart"/>
+      <w:r>
+        <w:rPr>
+          <w:rFonts w:ascii="Arial" w:hAnsi="Arial" w:cs="Arial"/>
+          <w:b/>
+          <w:bCs/>
+        </w:rPr>
+        <w:t>commandsPath</w:t>
+      </w:r>
+      <w:proofErr w:type="spellEnd"/>
+      <w:r>
+        <w:rPr>
+          <w:rFonts w:ascii="Arial" w:hAnsi="Arial" w:cs="Arial"/>
+          <w:b/>
+          <w:bCs/>
+        </w:rPr>
+        <w:t xml:space="preserve"> = </w:t>
+      </w:r>
+      <w:proofErr w:type="spellStart"/>
+      <w:r>
+        <w:rPr>
+          <w:rFonts w:ascii="Arial" w:hAnsi="Arial" w:cs="Arial"/>
+          <w:b/>
+          <w:bCs/>
+        </w:rPr>
+        <w:t>path.join</w:t>
+      </w:r>
+      <w:proofErr w:type="spellEnd"/>
+      <w:r>
+        <w:rPr>
+          <w:rFonts w:ascii="Arial" w:hAnsi="Arial" w:cs="Arial"/>
+          <w:b/>
+          <w:bCs/>
+        </w:rPr>
+        <w:t>(__</w:t>
+      </w:r>
+      <w:proofErr w:type="spellStart"/>
+      <w:r>
+        <w:rPr>
+          <w:rFonts w:ascii="Arial" w:hAnsi="Arial" w:cs="Arial"/>
+          <w:b/>
+          <w:bCs/>
+        </w:rPr>
+        <w:t>dirname</w:t>
+      </w:r>
+      <w:proofErr w:type="spellEnd"/>
+      <w:r>
+        <w:rPr>
+          <w:rFonts w:ascii="Arial" w:hAnsi="Arial" w:cs="Arial"/>
+          <w:b/>
+          <w:bCs/>
+        </w:rPr>
+        <w:t>, '..', 'gags');</w:t>
+      </w:r>
+    </w:p>
+    <w:p>
+      <w:r>
+        <w:t xml:space="preserve">We should also take a look at the require bit and change it to ./../ instead. </w:t>
+      </w:r>
+    </w:p>
+    <w:p>
+      <w:pPr>
+        <w:rPr>
+          <w:rFonts w:ascii="Arial" w:hAnsi="Arial" w:cs="Arial"/>
+          <w:b/>
+          <w:bCs/>
+        </w:rPr>
+      </w:pPr>
+      <w:r>
+        <w:rPr>
+          <w:rFonts w:ascii="Arial" w:hAnsi="Arial" w:cs="Arial"/>
+          <w:b/>
+          <w:bCs/>
+        </w:rPr>
+        <w:t>const gag = require(`./../gags/${file}`);</w:t>
+      </w:r>
+    </w:p>
+    <w:p>
+      <w:r>
+        <w:t>We still get an error. This is due to not having our client ID in the Routes. We should go copy that from the Developer portal and put it in the .env file under CLIENTID. Once you do, it should all work as expected:</w:t>
+      </w:r>
+    </w:p>
+    <w:p>
+      <w:r>
+        <w:t xml:space="preserve"> </w:t>
+      </w:r>
+      <w:r>
+        <w:drawing>
+          <wp:inline distT="0" distB="0" distL="0" distR="0" wp14:anchorId="054F53A2" wp14:editId="1F66E2D6">
+            <wp:extent cx="4124901" cy="1228896"/>
+            <wp:effectExtent l="0" t="0" r="9525" b="0"/>
+            <wp:docPr id="1738760506" name="Picture 1" descr="A computer screen shot of a code&#10;&#10;AI-generated content may be incorrect."/>
+            <wp:cNvGraphicFramePr>
+              <a:graphicFrameLocks xmlns:a="http://schemas.openxmlformats.org/drawingml/2006/main" noChangeAspect="1"/>
+            </wp:cNvGraphicFramePr>
+            <a:graphic xmlns:a="http://schemas.openxmlformats.org/drawingml/2006/main">
+              <a:graphicData uri="http://schemas.openxmlformats.org/drawingml/2006/picture">
+                <pic:pic xmlns:pic="http://schemas.openxmlformats.org/drawingml/2006/picture">
+                  <pic:nvPicPr>
+                    <pic:cNvPr id="1738760506" name="Picture 1" descr="A computer screen shot of a code&#10;&#10;AI-generated content may be incorrect."/>
+                    <pic:cNvPicPr/>
+                  </pic:nvPicPr>
+                  <pic:blipFill>
+                    <a:blip r:embed="rId35"/>
+                    <a:stretch>
+                      <a:fillRect/>
+                    </a:stretch>
+                  </pic:blipFill>
+                  <pic:spPr>
+                    <a:xfrm>
+                      <a:off x="0" y="0"/>
+                      <a:ext cx="4124901" cy="1228896"/>
+                    </a:xfrm>
+                    <a:prstGeom prst="rect">
+                      <a:avLst/>
+                    </a:prstGeom>
+                  </pic:spPr>
+                </pic:pic>
+              </a:graphicData>
+            </a:graphic>
+          </wp:inline>
+        </w:drawing>
+      </w:r>
+    </w:p>
+    <w:p>
+      <w:r>
+        <w:t xml:space="preserve">Wait a few minutes and it’ll show up when typing / on your test channel. </w:t>
+      </w:r>
+    </w:p>
+    <w:p/>
+    <w:p>
+      <w:pPr>
+        <w:rPr>
+          <w:b/>
+          <w:bCs/>
+          <w:sz w:val="40"/>
+          <w:szCs w:val="40"/>
+        </w:rPr>
+      </w:pPr>
+      <w:r>
+        <w:rPr>
+          <w:b/>
+          <w:bCs/>
+          <w:sz w:val="40"/>
+          <w:szCs w:val="40"/>
+        </w:rPr>
+        <w:t xml:space="preserve">Part 5 – The gags keep on coming! </w:t>
+      </w:r>
+    </w:p>
+    <w:p>
+      <w:r>
+        <w:t xml:space="preserve">Now we just </w:t>
+      </w:r>
+      <w:proofErr w:type="spellStart"/>
+      <w:r>
+        <w:t>gotta</w:t>
+      </w:r>
+      <w:proofErr w:type="spellEnd"/>
+      <w:r>
+        <w:t xml:space="preserve"> tell the user how to work with interactions, create a list, and actually implement the gag function in /gags, and then we’re done! </w:t>
       </w:r>
     </w:p>
     <w:sectPr>

</xml_diff>